<commit_message>
adicionando validação a tela de login | adicionando validação da senha de confirmação | subindo documentação atualizada | começo da tela de contas
</commit_message>
<xml_diff>
--- a/ctrlf documentação.docx
+++ b/ctrlf documentação.docx
@@ -742,29 +742,7 @@
           <w:szCs w:val="24"/>
           <w:lang w:val="en-US" w:eastAsia="ar-SA"/>
         </w:rPr>
-        <w:t xml:space="preserve">This project sets out to create an intuitive and highly efficient website designed to empower individuals to control their personal finances. The site will be endowed with essential features, including detailed recording of expenses and income, </w:t>
-      </w:r>
-      <w:r>
-        <w:rPr>
-          <w:rFonts w:eastAsia="Times New Roman"/>
-          <w:b w:val="0"/>
-          <w:i/>
-          <w:sz w:val="24"/>
-          <w:szCs w:val="24"/>
-          <w:lang w:val="en-US" w:eastAsia="ar-SA"/>
-        </w:rPr>
-        <w:t>categorization</w:t>
-      </w:r>
-      <w:r>
-        <w:rPr>
-          <w:rFonts w:eastAsia="Times New Roman"/>
-          <w:b w:val="0"/>
-          <w:i/>
-          <w:sz w:val="24"/>
-          <w:szCs w:val="24"/>
-          <w:lang w:val="en-US" w:eastAsia="ar-SA"/>
-        </w:rPr>
-        <w:t xml:space="preserve"> functionality, the ability to generate clear graphical reports and the ability to set personalized financial goals. A user-friendly and adaptable interface will allow users to access the site from a variety of devices, supported by contemporary web technologies that ensure usability and reliability. In this scenario, the main goal of the project is to provide a concrete solution for monitoring personal finances, enriching the understanding of spending patterns and identifying areas of potential savings. The relevance of this project is supported by shocking data: in 2023 alone, more than 71.45 million people faced credit restrictions due to default problems. This context highlights the urgency of a tool like this, which aims to provide control and understanding of individual finances, minimizing financial risks.</w:t>
+        <w:t>This project sets out to create an intuitive and highly efficient website designed to empower individuals to control their personal finances. The site will be endowed with essential features, including detailed recording of expenses and income, categorization functionality, the ability to generate clear graphical reports and the ability to set personalized financial goals. A user-friendly and adaptable interface will allow users to access the site from a variety of devices, supported by contemporary web technologies that ensure usability and reliability. In this scenario, the main goal of the project is to provide a concrete solution for monitoring personal finances, enriching the understanding of spending patterns and identifying areas of potential savings. The relevance of this project is supported by shocking data: in 2023 alone, more than 71.45 million people faced credit restrictions due to default problems. This context highlights the urgency of a tool like this, which aims to provide control and understanding of individual finances, minimizing financial risks.</w:t>
       </w:r>
     </w:p>
     <w:p>
@@ -1366,6 +1344,7 @@
       </w:pPr>
       <w:r>
         <w:rPr>
+          <w:noProof/>
           <w:szCs w:val="24"/>
         </w:rPr>
         <w:drawing>
@@ -1407,7 +1386,7 @@
     </w:p>
     <w:p>
       <w:pPr>
-        <w:pStyle w:val="Caption"/>
+        <w:pStyle w:val="Legenda"/>
         <w:jc w:val="both"/>
       </w:pPr>
       <w:r>
@@ -1549,15 +1528,18 @@
     </w:p>
     <w:tbl>
       <w:tblPr>
-        <w:tblStyle w:val="TableGrid"/>
-        <w:tblW w:w="0" w:type="auto"/>
+        <w:tblStyle w:val="Tabelacomgrade"/>
+        <w:tblW w:w="8926" w:type="dxa"/>
         <w:jc w:val="center"/>
         <w:tblLook w:val="04A0" w:firstRow="1" w:lastRow="0" w:firstColumn="1" w:lastColumn="0" w:noHBand="0" w:noVBand="1"/>
       </w:tblPr>
       <w:tblGrid>
-        <w:gridCol w:w="3020"/>
-        <w:gridCol w:w="3020"/>
-        <w:gridCol w:w="3020"/>
+        <w:gridCol w:w="2939"/>
+        <w:gridCol w:w="81"/>
+        <w:gridCol w:w="2863"/>
+        <w:gridCol w:w="157"/>
+        <w:gridCol w:w="2788"/>
+        <w:gridCol w:w="98"/>
       </w:tblGrid>
       <w:tr>
         <w:trPr>
@@ -1566,6 +1548,7 @@
         <w:tc>
           <w:tcPr>
             <w:tcW w:w="3020" w:type="dxa"/>
+            <w:gridSpan w:val="2"/>
           </w:tcPr>
           <w:p>
             <w:pPr>
@@ -1609,13 +1592,14 @@
                 <w:szCs w:val="24"/>
                 <w:lang w:eastAsia="pt-BR"/>
               </w:rPr>
-              <w:t>xxxxxxxxx</w:t>
+              <w:t>categorias</w:t>
             </w:r>
           </w:p>
         </w:tc>
         <w:tc>
           <w:tcPr>
             <w:tcW w:w="3020" w:type="dxa"/>
+            <w:gridSpan w:val="2"/>
           </w:tcPr>
           <w:p>
             <w:pPr>
@@ -1670,7 +1654,8 @@
         </w:tc>
         <w:tc>
           <w:tcPr>
-            <w:tcW w:w="3020" w:type="dxa"/>
+            <w:tcW w:w="2886" w:type="dxa"/>
+            <w:gridSpan w:val="2"/>
           </w:tcPr>
           <w:p>
             <w:pPr>
@@ -1779,8 +1764,8 @@
         </w:trPr>
         <w:tc>
           <w:tcPr>
-            <w:tcW w:w="9060" w:type="dxa"/>
-            <w:gridSpan w:val="3"/>
+            <w:tcW w:w="8926" w:type="dxa"/>
+            <w:gridSpan w:val="6"/>
           </w:tcPr>
           <w:p>
             <w:pPr>
@@ -1824,7 +1809,7 @@
                 <w:szCs w:val="24"/>
                 <w:lang w:eastAsia="pt-BR"/>
               </w:rPr>
-              <w:t>xxxxxxxxxxxxxxxxxxx</w:t>
+              <w:t>possibilitar o cadastro de categorias para organizar melhor os gastos</w:t>
             </w:r>
           </w:p>
         </w:tc>
@@ -1836,6 +1821,7 @@
         <w:tc>
           <w:tcPr>
             <w:tcW w:w="3020" w:type="dxa"/>
+            <w:gridSpan w:val="2"/>
           </w:tcPr>
           <w:p>
             <w:pPr>
@@ -1866,13 +1852,14 @@
                 <w:szCs w:val="24"/>
                 <w:lang w:eastAsia="pt-BR"/>
               </w:rPr>
-              <w:t>xxxxxxxxxxxxx</w:t>
+              <w:t>Cadastro de objetivos</w:t>
             </w:r>
           </w:p>
         </w:tc>
         <w:tc>
           <w:tcPr>
             <w:tcW w:w="3020" w:type="dxa"/>
+            <w:gridSpan w:val="2"/>
           </w:tcPr>
           <w:p>
             <w:pPr>
@@ -1945,7 +1932,8 @@
         </w:tc>
         <w:tc>
           <w:tcPr>
-            <w:tcW w:w="3020" w:type="dxa"/>
+            <w:tcW w:w="2886" w:type="dxa"/>
+            <w:gridSpan w:val="2"/>
           </w:tcPr>
           <w:p>
             <w:pPr>
@@ -2054,8 +2042,8 @@
         </w:trPr>
         <w:tc>
           <w:tcPr>
-            <w:tcW w:w="9060" w:type="dxa"/>
-            <w:gridSpan w:val="3"/>
+            <w:tcW w:w="8926" w:type="dxa"/>
+            <w:gridSpan w:val="6"/>
           </w:tcPr>
           <w:p>
             <w:pPr>
@@ -2095,17 +2083,7 @@
                 <w:szCs w:val="24"/>
                 <w:lang w:eastAsia="pt-BR"/>
               </w:rPr>
-              <w:t>xxxxxxxxxxxxxxxxxx</w:t>
-            </w:r>
-            <w:r>
-              <w:rPr>
-                <w:rFonts w:cs="Arial"/>
-                <w:color w:val="000000"/>
-                <w:sz w:val="20"/>
-                <w:szCs w:val="24"/>
-                <w:lang w:eastAsia="pt-BR"/>
-              </w:rPr>
-              <w:t>.</w:t>
+              <w:t>possibilitar o cadastro de objetivos para ajudar o usuário a atingir suas metas financeiras</w:t>
             </w:r>
           </w:p>
         </w:tc>
@@ -2117,6 +2095,7 @@
         <w:tc>
           <w:tcPr>
             <w:tcW w:w="3020" w:type="dxa"/>
+            <w:gridSpan w:val="2"/>
           </w:tcPr>
           <w:p>
             <w:pPr>
@@ -2156,13 +2135,14 @@
                 <w:szCs w:val="24"/>
                 <w:lang w:eastAsia="pt-BR"/>
               </w:rPr>
-              <w:t>x</w:t>
+              <w:t>Contas</w:t>
             </w:r>
           </w:p>
         </w:tc>
         <w:tc>
           <w:tcPr>
             <w:tcW w:w="3020" w:type="dxa"/>
+            <w:gridSpan w:val="2"/>
           </w:tcPr>
           <w:p>
             <w:pPr>
@@ -2198,6 +2178,7 @@
                 <w:sz w:val="20"/>
               </w:rPr>
             </w:pPr>
+            <w:proofErr w:type="gramStart"/>
             <w:r>
               <w:rPr>
                 <w:sz w:val="20"/>
@@ -2214,7 +2195,14 @@
               <w:rPr>
                 <w:sz w:val="20"/>
               </w:rPr>
-              <w:t xml:space="preserve"> ) Oculto</w:t>
+              <w:t xml:space="preserve"> )</w:t>
+            </w:r>
+            <w:proofErr w:type="gramEnd"/>
+            <w:r>
+              <w:rPr>
+                <w:sz w:val="20"/>
+              </w:rPr>
+              <w:t xml:space="preserve"> Oculto</w:t>
             </w:r>
           </w:p>
           <w:p>
@@ -2235,7 +2223,8 @@
         </w:tc>
         <w:tc>
           <w:tcPr>
-            <w:tcW w:w="3020" w:type="dxa"/>
+            <w:tcW w:w="2886" w:type="dxa"/>
+            <w:gridSpan w:val="2"/>
           </w:tcPr>
           <w:p>
             <w:pPr>
@@ -2290,13 +2279,23 @@
                 <w:szCs w:val="24"/>
               </w:rPr>
             </w:pPr>
-            <w:r>
-              <w:rPr>
-                <w:rFonts w:cs="Arial"/>
-                <w:sz w:val="20"/>
-                <w:szCs w:val="24"/>
-              </w:rPr>
-              <w:t>(  ) Alta</w:t>
+            <w:proofErr w:type="gramStart"/>
+            <w:r>
+              <w:rPr>
+                <w:rFonts w:cs="Arial"/>
+                <w:sz w:val="20"/>
+                <w:szCs w:val="24"/>
+              </w:rPr>
+              <w:t>(  )</w:t>
+            </w:r>
+            <w:proofErr w:type="gramEnd"/>
+            <w:r>
+              <w:rPr>
+                <w:rFonts w:cs="Arial"/>
+                <w:sz w:val="20"/>
+                <w:szCs w:val="24"/>
+              </w:rPr>
+              <w:t xml:space="preserve"> Alta</w:t>
             </w:r>
           </w:p>
           <w:p>
@@ -2309,46 +2308,466 @@
                 <w:szCs w:val="24"/>
               </w:rPr>
             </w:pPr>
-            <w:r>
-              <w:rPr>
-                <w:rFonts w:cs="Arial"/>
-                <w:sz w:val="20"/>
-                <w:szCs w:val="24"/>
-              </w:rPr>
-              <w:t>(  ) Média</w:t>
-            </w:r>
-          </w:p>
-          <w:p>
-            <w:pPr>
-              <w:spacing w:line="240" w:lineRule="auto"/>
-              <w:ind w:firstLine="0"/>
-              <w:rPr>
-                <w:szCs w:val="24"/>
-              </w:rPr>
-            </w:pPr>
-            <w:r>
-              <w:rPr>
-                <w:rFonts w:cs="Arial"/>
-                <w:sz w:val="20"/>
-                <w:szCs w:val="24"/>
-              </w:rPr>
-              <w:t>(  ) Baixa</w:t>
+            <w:proofErr w:type="gramStart"/>
+            <w:r>
+              <w:rPr>
+                <w:rFonts w:cs="Arial"/>
+                <w:sz w:val="20"/>
+                <w:szCs w:val="24"/>
+              </w:rPr>
+              <w:t>(  )</w:t>
+            </w:r>
+            <w:proofErr w:type="gramEnd"/>
+            <w:r>
+              <w:rPr>
+                <w:rFonts w:cs="Arial"/>
+                <w:sz w:val="20"/>
+                <w:szCs w:val="24"/>
+              </w:rPr>
+              <w:t xml:space="preserve"> Média</w:t>
+            </w:r>
+          </w:p>
+          <w:p>
+            <w:pPr>
+              <w:spacing w:line="240" w:lineRule="auto"/>
+              <w:ind w:firstLine="0"/>
+              <w:rPr>
+                <w:szCs w:val="24"/>
+              </w:rPr>
+            </w:pPr>
+            <w:proofErr w:type="gramStart"/>
+            <w:r>
+              <w:rPr>
+                <w:rFonts w:cs="Arial"/>
+                <w:sz w:val="20"/>
+                <w:szCs w:val="24"/>
+              </w:rPr>
+              <w:t>(  )</w:t>
+            </w:r>
+            <w:proofErr w:type="gramEnd"/>
+            <w:r>
+              <w:rPr>
+                <w:rFonts w:cs="Arial"/>
+                <w:sz w:val="20"/>
+                <w:szCs w:val="24"/>
+              </w:rPr>
+              <w:t xml:space="preserve"> Baixa</w:t>
             </w:r>
           </w:p>
         </w:tc>
       </w:tr>
       <w:tr>
         <w:trPr>
-          <w:trHeight w:val="283"/>
+          <w:trHeight w:val="60"/>
           <w:jc w:val="center"/>
         </w:trPr>
         <w:tc>
           <w:tcPr>
-            <w:tcW w:w="9060" w:type="dxa"/>
+            <w:tcW w:w="8926" w:type="dxa"/>
+            <w:gridSpan w:val="6"/>
+          </w:tcPr>
+          <w:p>
+            <w:pPr>
+              <w:spacing w:line="240" w:lineRule="auto"/>
+              <w:ind w:firstLine="0"/>
+              <w:rPr>
+                <w:rFonts w:cs="Arial"/>
+                <w:color w:val="000000"/>
+                <w:sz w:val="20"/>
+                <w:szCs w:val="24"/>
+                <w:lang w:eastAsia="pt-BR"/>
+              </w:rPr>
+            </w:pPr>
+            <w:r>
+              <w:rPr>
+                <w:rFonts w:cs="Arial"/>
+                <w:b/>
+                <w:bCs/>
+                <w:color w:val="000000"/>
+                <w:sz w:val="20"/>
+                <w:szCs w:val="24"/>
+                <w:lang w:eastAsia="pt-BR"/>
+              </w:rPr>
+              <w:t>Descrição</w:t>
+            </w:r>
+            <w:r>
+              <w:rPr>
+                <w:rFonts w:cs="Arial"/>
+                <w:color w:val="000000"/>
+                <w:sz w:val="20"/>
+                <w:szCs w:val="24"/>
+                <w:lang w:eastAsia="pt-BR"/>
+              </w:rPr>
+              <w:t xml:space="preserve">: O sistema deve </w:t>
+            </w:r>
+            <w:r>
+              <w:rPr>
+                <w:rFonts w:cs="Arial"/>
+                <w:color w:val="000000"/>
+                <w:sz w:val="20"/>
+                <w:szCs w:val="24"/>
+                <w:lang w:eastAsia="pt-BR"/>
+              </w:rPr>
+              <w:t xml:space="preserve">possibilitar o cadastro das contas que identificam a origem das receitas ou despesas </w:t>
+            </w:r>
+            <w:proofErr w:type="gramStart"/>
+            <w:r>
+              <w:rPr>
+                <w:rFonts w:cs="Arial"/>
+                <w:color w:val="000000"/>
+                <w:sz w:val="20"/>
+                <w:szCs w:val="24"/>
+                <w:lang w:eastAsia="pt-BR"/>
+              </w:rPr>
+              <w:t>exemplo(</w:t>
+            </w:r>
+            <w:proofErr w:type="gramEnd"/>
+            <w:r>
+              <w:rPr>
+                <w:rFonts w:cs="Arial"/>
+                <w:color w:val="000000"/>
+                <w:sz w:val="20"/>
+                <w:szCs w:val="24"/>
+                <w:lang w:eastAsia="pt-BR"/>
+              </w:rPr>
+              <w:t>salário, investimentos,</w:t>
+            </w:r>
+            <w:r>
+              <w:rPr>
+                <w:rFonts w:cs="Arial"/>
+                <w:color w:val="000000"/>
+                <w:sz w:val="20"/>
+                <w:szCs w:val="24"/>
+                <w:lang w:eastAsia="pt-BR"/>
+              </w:rPr>
+              <w:t xml:space="preserve"> </w:t>
+            </w:r>
+            <w:proofErr w:type="spellStart"/>
+            <w:r>
+              <w:rPr>
+                <w:rFonts w:cs="Arial"/>
+                <w:color w:val="000000"/>
+                <w:sz w:val="20"/>
+                <w:szCs w:val="24"/>
+                <w:lang w:eastAsia="pt-BR"/>
+              </w:rPr>
+              <w:t>etc</w:t>
+            </w:r>
+            <w:proofErr w:type="spellEnd"/>
+            <w:r>
+              <w:rPr>
+                <w:rFonts w:cs="Arial"/>
+                <w:color w:val="000000"/>
+                <w:sz w:val="20"/>
+                <w:szCs w:val="24"/>
+                <w:lang w:eastAsia="pt-BR"/>
+              </w:rPr>
+              <w:t>)</w:t>
+            </w:r>
+          </w:p>
+        </w:tc>
+      </w:tr>
+      <w:tr>
+        <w:trPr>
+          <w:jc w:val="center"/>
+        </w:trPr>
+        <w:tc>
+          <w:tcPr>
+            <w:tcW w:w="2939" w:type="dxa"/>
+          </w:tcPr>
+          <w:p>
+            <w:pPr>
+              <w:spacing w:line="240" w:lineRule="auto"/>
+              <w:ind w:firstLine="0"/>
+              <w:rPr>
+                <w:szCs w:val="24"/>
+              </w:rPr>
+            </w:pPr>
+            <w:r>
+              <w:rPr>
+                <w:rFonts w:cs="Arial"/>
+                <w:b/>
+                <w:bCs/>
+                <w:color w:val="000000"/>
+                <w:sz w:val="20"/>
+                <w:szCs w:val="24"/>
+                <w:lang w:eastAsia="pt-BR"/>
+              </w:rPr>
+              <w:t>RF00</w:t>
+            </w:r>
+            <w:r>
+              <w:rPr>
+                <w:rFonts w:cs="Arial"/>
+                <w:b/>
+                <w:bCs/>
+                <w:color w:val="000000"/>
+                <w:sz w:val="20"/>
+                <w:szCs w:val="24"/>
+                <w:lang w:eastAsia="pt-BR"/>
+              </w:rPr>
+              <w:t>4</w:t>
+            </w:r>
+            <w:r>
+              <w:rPr>
+                <w:rFonts w:cs="Arial"/>
+                <w:color w:val="000000"/>
+                <w:sz w:val="20"/>
+                <w:szCs w:val="24"/>
+                <w:lang w:eastAsia="pt-BR"/>
+              </w:rPr>
+              <w:t>-</w:t>
+            </w:r>
+            <w:r>
+              <w:rPr>
+                <w:rFonts w:cs="Arial"/>
+                <w:color w:val="000000"/>
+                <w:sz w:val="20"/>
+                <w:szCs w:val="24"/>
+                <w:lang w:eastAsia="pt-BR"/>
+              </w:rPr>
+              <w:t>Inserção de lançamentos</w:t>
+            </w:r>
+            <w:r>
+              <w:rPr>
+                <w:rFonts w:cs="Arial"/>
+                <w:color w:val="000000"/>
+                <w:sz w:val="20"/>
+                <w:szCs w:val="24"/>
+                <w:lang w:eastAsia="pt-BR"/>
+              </w:rPr>
+              <w:t xml:space="preserve"> </w:t>
+            </w:r>
+          </w:p>
+        </w:tc>
+        <w:tc>
+          <w:tcPr>
+            <w:tcW w:w="2944" w:type="dxa"/>
+            <w:gridSpan w:val="2"/>
+          </w:tcPr>
+          <w:p>
+            <w:pPr>
+              <w:suppressAutoHyphens w:val="0"/>
+              <w:spacing w:line="240" w:lineRule="auto"/>
+              <w:ind w:firstLine="0"/>
+              <w:rPr>
+                <w:rFonts w:cs="Arial"/>
+                <w:bCs/>
+                <w:color w:val="000000"/>
+                <w:sz w:val="20"/>
+                <w:szCs w:val="24"/>
+                <w:lang w:eastAsia="pt-BR"/>
+              </w:rPr>
+            </w:pPr>
+            <w:r>
+              <w:rPr>
+                <w:rFonts w:cs="Arial"/>
+                <w:bCs/>
+                <w:color w:val="000000"/>
+                <w:sz w:val="20"/>
+                <w:szCs w:val="24"/>
+                <w:lang w:eastAsia="pt-BR"/>
+              </w:rPr>
+              <w:t>Categoria:</w:t>
+            </w:r>
+          </w:p>
+          <w:p>
+            <w:pPr>
+              <w:pStyle w:val="0-BancaComponentes"/>
+              <w:jc w:val="both"/>
+              <w:rPr>
+                <w:sz w:val="20"/>
+              </w:rPr>
+            </w:pPr>
+            <w:proofErr w:type="gramStart"/>
+            <w:r>
+              <w:rPr>
+                <w:sz w:val="20"/>
+              </w:rPr>
+              <w:t>(</w:t>
+            </w:r>
+            <w:r>
+              <w:rPr>
+                <w:sz w:val="20"/>
+              </w:rPr>
+              <w:t xml:space="preserve"> </w:t>
+            </w:r>
+            <w:r>
+              <w:rPr>
+                <w:sz w:val="20"/>
+              </w:rPr>
+              <w:t xml:space="preserve"> )</w:t>
+            </w:r>
+            <w:proofErr w:type="gramEnd"/>
+            <w:r>
+              <w:rPr>
+                <w:sz w:val="20"/>
+              </w:rPr>
+              <w:t xml:space="preserve"> Oculto</w:t>
+            </w:r>
+          </w:p>
+          <w:p>
+            <w:pPr>
+              <w:spacing w:line="240" w:lineRule="auto"/>
+              <w:ind w:firstLine="0"/>
+              <w:rPr>
+                <w:szCs w:val="24"/>
+              </w:rPr>
+            </w:pPr>
+            <w:r>
+              <w:rPr>
+                <w:sz w:val="20"/>
+              </w:rPr>
+              <w:t>(X) Evidente</w:t>
+            </w:r>
+          </w:p>
+        </w:tc>
+        <w:tc>
+          <w:tcPr>
+            <w:tcW w:w="3043" w:type="dxa"/>
             <w:gridSpan w:val="3"/>
           </w:tcPr>
           <w:p>
             <w:pPr>
+              <w:suppressAutoHyphens w:val="0"/>
+              <w:spacing w:line="240" w:lineRule="auto"/>
+              <w:ind w:firstLine="0"/>
+              <w:rPr>
+                <w:rFonts w:cs="Arial"/>
+                <w:color w:val="000000"/>
+                <w:sz w:val="20"/>
+                <w:szCs w:val="24"/>
+                <w:lang w:eastAsia="pt-BR"/>
+              </w:rPr>
+            </w:pPr>
+            <w:r>
+              <w:rPr>
+                <w:rFonts w:cs="Arial"/>
+                <w:color w:val="000000"/>
+                <w:sz w:val="20"/>
+                <w:szCs w:val="24"/>
+                <w:lang w:eastAsia="pt-BR"/>
+              </w:rPr>
+              <w:t xml:space="preserve">Prioridade: </w:t>
+            </w:r>
+          </w:p>
+          <w:p>
+            <w:pPr>
+              <w:pStyle w:val="0-BancaComponentes"/>
+              <w:jc w:val="both"/>
+              <w:rPr>
+                <w:rFonts w:cs="Arial"/>
+                <w:sz w:val="20"/>
+                <w:szCs w:val="24"/>
+              </w:rPr>
+            </w:pPr>
+            <w:r>
+              <w:rPr>
+                <w:rFonts w:cs="Arial"/>
+                <w:sz w:val="20"/>
+                <w:szCs w:val="24"/>
+              </w:rPr>
+              <w:t>(X) Altíssima</w:t>
+            </w:r>
+          </w:p>
+          <w:p>
+            <w:pPr>
+              <w:pStyle w:val="0-BancaComponentes"/>
+              <w:jc w:val="both"/>
+              <w:rPr>
+                <w:rFonts w:cs="Arial"/>
+                <w:sz w:val="20"/>
+                <w:szCs w:val="24"/>
+              </w:rPr>
+            </w:pPr>
+            <w:proofErr w:type="gramStart"/>
+            <w:r>
+              <w:rPr>
+                <w:rFonts w:cs="Arial"/>
+                <w:sz w:val="20"/>
+                <w:szCs w:val="24"/>
+              </w:rPr>
+              <w:t>(  )</w:t>
+            </w:r>
+            <w:proofErr w:type="gramEnd"/>
+            <w:r>
+              <w:rPr>
+                <w:rFonts w:cs="Arial"/>
+                <w:sz w:val="20"/>
+                <w:szCs w:val="24"/>
+              </w:rPr>
+              <w:t xml:space="preserve"> Alta</w:t>
+            </w:r>
+          </w:p>
+          <w:p>
+            <w:pPr>
+              <w:pStyle w:val="0-BancaComponentes"/>
+              <w:jc w:val="both"/>
+              <w:rPr>
+                <w:rFonts w:cs="Arial"/>
+                <w:sz w:val="20"/>
+                <w:szCs w:val="24"/>
+              </w:rPr>
+            </w:pPr>
+            <w:proofErr w:type="gramStart"/>
+            <w:r>
+              <w:rPr>
+                <w:rFonts w:cs="Arial"/>
+                <w:sz w:val="20"/>
+                <w:szCs w:val="24"/>
+              </w:rPr>
+              <w:t>(  )</w:t>
+            </w:r>
+            <w:proofErr w:type="gramEnd"/>
+            <w:r>
+              <w:rPr>
+                <w:rFonts w:cs="Arial"/>
+                <w:sz w:val="20"/>
+                <w:szCs w:val="24"/>
+              </w:rPr>
+              <w:t xml:space="preserve"> Média</w:t>
+            </w:r>
+          </w:p>
+          <w:p>
+            <w:pPr>
+              <w:spacing w:line="240" w:lineRule="auto"/>
+              <w:ind w:firstLine="0"/>
+              <w:rPr>
+                <w:szCs w:val="24"/>
+              </w:rPr>
+            </w:pPr>
+            <w:proofErr w:type="gramStart"/>
+            <w:r>
+              <w:rPr>
+                <w:rFonts w:cs="Arial"/>
+                <w:sz w:val="20"/>
+                <w:szCs w:val="24"/>
+              </w:rPr>
+              <w:t>(  )</w:t>
+            </w:r>
+            <w:proofErr w:type="gramEnd"/>
+            <w:r>
+              <w:rPr>
+                <w:rFonts w:cs="Arial"/>
+                <w:sz w:val="20"/>
+                <w:szCs w:val="24"/>
+              </w:rPr>
+              <w:t xml:space="preserve"> Baixa</w:t>
+            </w:r>
+          </w:p>
+        </w:tc>
+      </w:tr>
+      <w:tr>
+        <w:trPr>
+          <w:trHeight w:val="60"/>
+          <w:jc w:val="center"/>
+        </w:trPr>
+        <w:tc>
+          <w:tcPr>
+            <w:tcW w:w="8926" w:type="dxa"/>
+            <w:gridSpan w:val="6"/>
+          </w:tcPr>
+          <w:p>
+            <w:pPr>
               <w:spacing w:line="240" w:lineRule="auto"/>
               <w:ind w:firstLine="0"/>
               <w:rPr>
@@ -2385,17 +2804,1705 @@
                 <w:szCs w:val="24"/>
                 <w:lang w:eastAsia="pt-BR"/>
               </w:rPr>
-              <w:t>xxxxxxxxxxxxxxxxxxxxxxxxxxxxx</w:t>
-            </w:r>
-            <w:r>
-              <w:rPr>
-                <w:rFonts w:cs="Arial"/>
-                <w:color w:val="000000"/>
-                <w:sz w:val="20"/>
-                <w:szCs w:val="24"/>
-                <w:lang w:eastAsia="pt-BR"/>
-              </w:rPr>
-              <w:t>.</w:t>
+              <w:t xml:space="preserve">possibilitar </w:t>
+            </w:r>
+            <w:r>
+              <w:rPr>
+                <w:rFonts w:cs="Arial"/>
+                <w:color w:val="000000"/>
+                <w:sz w:val="20"/>
+                <w:szCs w:val="24"/>
+                <w:lang w:eastAsia="pt-BR"/>
+              </w:rPr>
+              <w:t>a inserção de cada lançamento, sejam eles despesas ou receitas</w:t>
+            </w:r>
+          </w:p>
+        </w:tc>
+      </w:tr>
+      <w:tr>
+        <w:trPr>
+          <w:jc w:val="center"/>
+        </w:trPr>
+        <w:tc>
+          <w:tcPr>
+            <w:tcW w:w="2939" w:type="dxa"/>
+          </w:tcPr>
+          <w:p>
+            <w:pPr>
+              <w:spacing w:line="240" w:lineRule="auto"/>
+              <w:ind w:firstLine="0"/>
+              <w:rPr>
+                <w:szCs w:val="24"/>
+              </w:rPr>
+            </w:pPr>
+            <w:r>
+              <w:rPr>
+                <w:rFonts w:cs="Arial"/>
+                <w:b/>
+                <w:bCs/>
+                <w:color w:val="000000"/>
+                <w:sz w:val="20"/>
+                <w:szCs w:val="24"/>
+                <w:lang w:eastAsia="pt-BR"/>
+              </w:rPr>
+              <w:t>RF00</w:t>
+            </w:r>
+            <w:r>
+              <w:rPr>
+                <w:rFonts w:cs="Arial"/>
+                <w:b/>
+                <w:bCs/>
+                <w:color w:val="000000"/>
+                <w:sz w:val="20"/>
+                <w:szCs w:val="24"/>
+                <w:lang w:eastAsia="pt-BR"/>
+              </w:rPr>
+              <w:t>5</w:t>
+            </w:r>
+            <w:r>
+              <w:rPr>
+                <w:rFonts w:cs="Arial"/>
+                <w:color w:val="000000"/>
+                <w:sz w:val="20"/>
+                <w:szCs w:val="24"/>
+                <w:lang w:eastAsia="pt-BR"/>
+              </w:rPr>
+              <w:t>-</w:t>
+            </w:r>
+            <w:r>
+              <w:rPr>
+                <w:rFonts w:cs="Arial"/>
+                <w:color w:val="000000"/>
+                <w:sz w:val="20"/>
+                <w:szCs w:val="24"/>
+                <w:lang w:eastAsia="pt-BR"/>
+              </w:rPr>
+              <w:t>Edição de dados pessoais</w:t>
+            </w:r>
+          </w:p>
+        </w:tc>
+        <w:tc>
+          <w:tcPr>
+            <w:tcW w:w="2944" w:type="dxa"/>
+            <w:gridSpan w:val="2"/>
+          </w:tcPr>
+          <w:p>
+            <w:pPr>
+              <w:suppressAutoHyphens w:val="0"/>
+              <w:spacing w:line="240" w:lineRule="auto"/>
+              <w:ind w:firstLine="0"/>
+              <w:rPr>
+                <w:rFonts w:cs="Arial"/>
+                <w:bCs/>
+                <w:color w:val="000000"/>
+                <w:sz w:val="20"/>
+                <w:szCs w:val="24"/>
+                <w:lang w:eastAsia="pt-BR"/>
+              </w:rPr>
+            </w:pPr>
+            <w:r>
+              <w:rPr>
+                <w:rFonts w:cs="Arial"/>
+                <w:bCs/>
+                <w:color w:val="000000"/>
+                <w:sz w:val="20"/>
+                <w:szCs w:val="24"/>
+                <w:lang w:eastAsia="pt-BR"/>
+              </w:rPr>
+              <w:t>Categoria:</w:t>
+            </w:r>
+          </w:p>
+          <w:p>
+            <w:pPr>
+              <w:pStyle w:val="0-BancaComponentes"/>
+              <w:jc w:val="both"/>
+              <w:rPr>
+                <w:sz w:val="20"/>
+              </w:rPr>
+            </w:pPr>
+            <w:proofErr w:type="gramStart"/>
+            <w:r>
+              <w:rPr>
+                <w:sz w:val="20"/>
+              </w:rPr>
+              <w:t>(</w:t>
+            </w:r>
+            <w:r>
+              <w:rPr>
+                <w:sz w:val="20"/>
+              </w:rPr>
+              <w:t xml:space="preserve"> </w:t>
+            </w:r>
+            <w:r>
+              <w:rPr>
+                <w:sz w:val="20"/>
+              </w:rPr>
+              <w:t xml:space="preserve"> )</w:t>
+            </w:r>
+            <w:proofErr w:type="gramEnd"/>
+            <w:r>
+              <w:rPr>
+                <w:sz w:val="20"/>
+              </w:rPr>
+              <w:t xml:space="preserve"> Oculto</w:t>
+            </w:r>
+          </w:p>
+          <w:p>
+            <w:pPr>
+              <w:spacing w:line="240" w:lineRule="auto"/>
+              <w:ind w:firstLine="0"/>
+              <w:rPr>
+                <w:szCs w:val="24"/>
+              </w:rPr>
+            </w:pPr>
+            <w:r>
+              <w:rPr>
+                <w:sz w:val="20"/>
+              </w:rPr>
+              <w:t>(X) Evidente</w:t>
+            </w:r>
+          </w:p>
+        </w:tc>
+        <w:tc>
+          <w:tcPr>
+            <w:tcW w:w="3043" w:type="dxa"/>
+            <w:gridSpan w:val="3"/>
+          </w:tcPr>
+          <w:p>
+            <w:pPr>
+              <w:suppressAutoHyphens w:val="0"/>
+              <w:spacing w:line="240" w:lineRule="auto"/>
+              <w:ind w:firstLine="0"/>
+              <w:rPr>
+                <w:rFonts w:cs="Arial"/>
+                <w:color w:val="000000"/>
+                <w:sz w:val="20"/>
+                <w:szCs w:val="24"/>
+                <w:lang w:eastAsia="pt-BR"/>
+              </w:rPr>
+            </w:pPr>
+            <w:r>
+              <w:rPr>
+                <w:rFonts w:cs="Arial"/>
+                <w:color w:val="000000"/>
+                <w:sz w:val="20"/>
+                <w:szCs w:val="24"/>
+                <w:lang w:eastAsia="pt-BR"/>
+              </w:rPr>
+              <w:t xml:space="preserve">Prioridade: </w:t>
+            </w:r>
+          </w:p>
+          <w:p>
+            <w:pPr>
+              <w:pStyle w:val="0-BancaComponentes"/>
+              <w:jc w:val="both"/>
+              <w:rPr>
+                <w:rFonts w:cs="Arial"/>
+                <w:sz w:val="20"/>
+                <w:szCs w:val="24"/>
+              </w:rPr>
+            </w:pPr>
+            <w:r>
+              <w:rPr>
+                <w:rFonts w:cs="Arial"/>
+                <w:sz w:val="20"/>
+                <w:szCs w:val="24"/>
+              </w:rPr>
+              <w:t>(X) Altíssima</w:t>
+            </w:r>
+          </w:p>
+          <w:p>
+            <w:pPr>
+              <w:pStyle w:val="0-BancaComponentes"/>
+              <w:jc w:val="both"/>
+              <w:rPr>
+                <w:rFonts w:cs="Arial"/>
+                <w:sz w:val="20"/>
+                <w:szCs w:val="24"/>
+              </w:rPr>
+            </w:pPr>
+            <w:proofErr w:type="gramStart"/>
+            <w:r>
+              <w:rPr>
+                <w:rFonts w:cs="Arial"/>
+                <w:sz w:val="20"/>
+                <w:szCs w:val="24"/>
+              </w:rPr>
+              <w:t>(  )</w:t>
+            </w:r>
+            <w:proofErr w:type="gramEnd"/>
+            <w:r>
+              <w:rPr>
+                <w:rFonts w:cs="Arial"/>
+                <w:sz w:val="20"/>
+                <w:szCs w:val="24"/>
+              </w:rPr>
+              <w:t xml:space="preserve"> Alta</w:t>
+            </w:r>
+          </w:p>
+          <w:p>
+            <w:pPr>
+              <w:pStyle w:val="0-BancaComponentes"/>
+              <w:jc w:val="both"/>
+              <w:rPr>
+                <w:rFonts w:cs="Arial"/>
+                <w:sz w:val="20"/>
+                <w:szCs w:val="24"/>
+              </w:rPr>
+            </w:pPr>
+            <w:proofErr w:type="gramStart"/>
+            <w:r>
+              <w:rPr>
+                <w:rFonts w:cs="Arial"/>
+                <w:sz w:val="20"/>
+                <w:szCs w:val="24"/>
+              </w:rPr>
+              <w:t>(  )</w:t>
+            </w:r>
+            <w:proofErr w:type="gramEnd"/>
+            <w:r>
+              <w:rPr>
+                <w:rFonts w:cs="Arial"/>
+                <w:sz w:val="20"/>
+                <w:szCs w:val="24"/>
+              </w:rPr>
+              <w:t xml:space="preserve"> Média</w:t>
+            </w:r>
+          </w:p>
+          <w:p>
+            <w:pPr>
+              <w:spacing w:line="240" w:lineRule="auto"/>
+              <w:ind w:firstLine="0"/>
+              <w:rPr>
+                <w:szCs w:val="24"/>
+              </w:rPr>
+            </w:pPr>
+            <w:proofErr w:type="gramStart"/>
+            <w:r>
+              <w:rPr>
+                <w:rFonts w:cs="Arial"/>
+                <w:sz w:val="20"/>
+                <w:szCs w:val="24"/>
+              </w:rPr>
+              <w:t>(  )</w:t>
+            </w:r>
+            <w:proofErr w:type="gramEnd"/>
+            <w:r>
+              <w:rPr>
+                <w:rFonts w:cs="Arial"/>
+                <w:sz w:val="20"/>
+                <w:szCs w:val="24"/>
+              </w:rPr>
+              <w:t xml:space="preserve"> Baixa</w:t>
+            </w:r>
+          </w:p>
+        </w:tc>
+      </w:tr>
+      <w:tr>
+        <w:trPr>
+          <w:trHeight w:val="60"/>
+          <w:jc w:val="center"/>
+        </w:trPr>
+        <w:tc>
+          <w:tcPr>
+            <w:tcW w:w="8926" w:type="dxa"/>
+            <w:gridSpan w:val="6"/>
+          </w:tcPr>
+          <w:p>
+            <w:pPr>
+              <w:spacing w:line="240" w:lineRule="auto"/>
+              <w:ind w:firstLine="0"/>
+              <w:rPr>
+                <w:szCs w:val="24"/>
+              </w:rPr>
+            </w:pPr>
+            <w:r>
+              <w:rPr>
+                <w:rFonts w:cs="Arial"/>
+                <w:b/>
+                <w:bCs/>
+                <w:color w:val="000000"/>
+                <w:sz w:val="20"/>
+                <w:szCs w:val="24"/>
+                <w:lang w:eastAsia="pt-BR"/>
+              </w:rPr>
+              <w:t>Descrição</w:t>
+            </w:r>
+            <w:r>
+              <w:rPr>
+                <w:rFonts w:cs="Arial"/>
+                <w:color w:val="000000"/>
+                <w:sz w:val="20"/>
+                <w:szCs w:val="24"/>
+                <w:lang w:eastAsia="pt-BR"/>
+              </w:rPr>
+              <w:t xml:space="preserve">: O sistema deve </w:t>
+            </w:r>
+            <w:r>
+              <w:rPr>
+                <w:rFonts w:cs="Arial"/>
+                <w:color w:val="000000"/>
+                <w:sz w:val="20"/>
+                <w:szCs w:val="24"/>
+                <w:lang w:eastAsia="pt-BR"/>
+              </w:rPr>
+              <w:t xml:space="preserve">possibilitar </w:t>
+            </w:r>
+            <w:r>
+              <w:rPr>
+                <w:rFonts w:cs="Arial"/>
+                <w:color w:val="000000"/>
+                <w:sz w:val="20"/>
+                <w:szCs w:val="24"/>
+                <w:lang w:eastAsia="pt-BR"/>
+              </w:rPr>
+              <w:t>que os usuários alterem seus dados pessoais a qualquer momento depois de terem o cadastro finalizado</w:t>
+            </w:r>
+          </w:p>
+        </w:tc>
+      </w:tr>
+      <w:tr>
+        <w:trPr>
+          <w:jc w:val="center"/>
+        </w:trPr>
+        <w:tc>
+          <w:tcPr>
+            <w:tcW w:w="2939" w:type="dxa"/>
+          </w:tcPr>
+          <w:p>
+            <w:pPr>
+              <w:spacing w:line="240" w:lineRule="auto"/>
+              <w:ind w:firstLine="0"/>
+              <w:rPr>
+                <w:szCs w:val="24"/>
+              </w:rPr>
+            </w:pPr>
+            <w:r>
+              <w:rPr>
+                <w:rFonts w:cs="Arial"/>
+                <w:b/>
+                <w:bCs/>
+                <w:color w:val="000000"/>
+                <w:sz w:val="20"/>
+                <w:szCs w:val="24"/>
+                <w:lang w:eastAsia="pt-BR"/>
+              </w:rPr>
+              <w:t>RF00</w:t>
+            </w:r>
+            <w:r>
+              <w:rPr>
+                <w:rFonts w:cs="Arial"/>
+                <w:b/>
+                <w:bCs/>
+                <w:color w:val="000000"/>
+                <w:sz w:val="20"/>
+                <w:szCs w:val="24"/>
+                <w:lang w:eastAsia="pt-BR"/>
+              </w:rPr>
+              <w:t>6</w:t>
+            </w:r>
+            <w:r>
+              <w:rPr>
+                <w:rFonts w:cs="Arial"/>
+                <w:color w:val="000000"/>
+                <w:sz w:val="20"/>
+                <w:szCs w:val="24"/>
+                <w:lang w:eastAsia="pt-BR"/>
+              </w:rPr>
+              <w:t>-</w:t>
+            </w:r>
+            <w:r>
+              <w:rPr>
+                <w:rFonts w:cs="Arial"/>
+                <w:color w:val="000000"/>
+                <w:sz w:val="20"/>
+                <w:szCs w:val="24"/>
+                <w:lang w:eastAsia="pt-BR"/>
+              </w:rPr>
+              <w:t xml:space="preserve">Dashboard </w:t>
+            </w:r>
+          </w:p>
+        </w:tc>
+        <w:tc>
+          <w:tcPr>
+            <w:tcW w:w="2944" w:type="dxa"/>
+            <w:gridSpan w:val="2"/>
+          </w:tcPr>
+          <w:p>
+            <w:pPr>
+              <w:suppressAutoHyphens w:val="0"/>
+              <w:spacing w:line="240" w:lineRule="auto"/>
+              <w:ind w:firstLine="0"/>
+              <w:rPr>
+                <w:rFonts w:cs="Arial"/>
+                <w:bCs/>
+                <w:color w:val="000000"/>
+                <w:sz w:val="20"/>
+                <w:szCs w:val="24"/>
+                <w:lang w:eastAsia="pt-BR"/>
+              </w:rPr>
+            </w:pPr>
+            <w:r>
+              <w:rPr>
+                <w:rFonts w:cs="Arial"/>
+                <w:bCs/>
+                <w:color w:val="000000"/>
+                <w:sz w:val="20"/>
+                <w:szCs w:val="24"/>
+                <w:lang w:eastAsia="pt-BR"/>
+              </w:rPr>
+              <w:t>Categoria:</w:t>
+            </w:r>
+          </w:p>
+          <w:p>
+            <w:pPr>
+              <w:pStyle w:val="0-BancaComponentes"/>
+              <w:jc w:val="both"/>
+              <w:rPr>
+                <w:sz w:val="20"/>
+              </w:rPr>
+            </w:pPr>
+            <w:proofErr w:type="gramStart"/>
+            <w:r>
+              <w:rPr>
+                <w:sz w:val="20"/>
+              </w:rPr>
+              <w:t>(</w:t>
+            </w:r>
+            <w:r>
+              <w:rPr>
+                <w:sz w:val="20"/>
+              </w:rPr>
+              <w:t xml:space="preserve"> </w:t>
+            </w:r>
+            <w:r>
+              <w:rPr>
+                <w:sz w:val="20"/>
+              </w:rPr>
+              <w:t xml:space="preserve"> )</w:t>
+            </w:r>
+            <w:proofErr w:type="gramEnd"/>
+            <w:r>
+              <w:rPr>
+                <w:sz w:val="20"/>
+              </w:rPr>
+              <w:t xml:space="preserve"> Oculto</w:t>
+            </w:r>
+          </w:p>
+          <w:p>
+            <w:pPr>
+              <w:spacing w:line="240" w:lineRule="auto"/>
+              <w:ind w:firstLine="0"/>
+              <w:rPr>
+                <w:szCs w:val="24"/>
+              </w:rPr>
+            </w:pPr>
+            <w:r>
+              <w:rPr>
+                <w:sz w:val="20"/>
+              </w:rPr>
+              <w:t>(X) Evidente</w:t>
+            </w:r>
+          </w:p>
+        </w:tc>
+        <w:tc>
+          <w:tcPr>
+            <w:tcW w:w="3043" w:type="dxa"/>
+            <w:gridSpan w:val="3"/>
+          </w:tcPr>
+          <w:p>
+            <w:pPr>
+              <w:suppressAutoHyphens w:val="0"/>
+              <w:spacing w:line="240" w:lineRule="auto"/>
+              <w:ind w:firstLine="0"/>
+              <w:rPr>
+                <w:rFonts w:cs="Arial"/>
+                <w:color w:val="000000"/>
+                <w:sz w:val="20"/>
+                <w:szCs w:val="24"/>
+                <w:lang w:eastAsia="pt-BR"/>
+              </w:rPr>
+            </w:pPr>
+            <w:r>
+              <w:rPr>
+                <w:rFonts w:cs="Arial"/>
+                <w:color w:val="000000"/>
+                <w:sz w:val="20"/>
+                <w:szCs w:val="24"/>
+                <w:lang w:eastAsia="pt-BR"/>
+              </w:rPr>
+              <w:t xml:space="preserve">Prioridade: </w:t>
+            </w:r>
+          </w:p>
+          <w:p>
+            <w:pPr>
+              <w:pStyle w:val="0-BancaComponentes"/>
+              <w:jc w:val="both"/>
+              <w:rPr>
+                <w:rFonts w:cs="Arial"/>
+                <w:sz w:val="20"/>
+                <w:szCs w:val="24"/>
+              </w:rPr>
+            </w:pPr>
+            <w:r>
+              <w:rPr>
+                <w:rFonts w:cs="Arial"/>
+                <w:sz w:val="20"/>
+                <w:szCs w:val="24"/>
+              </w:rPr>
+              <w:t>(X) Altíssima</w:t>
+            </w:r>
+          </w:p>
+          <w:p>
+            <w:pPr>
+              <w:pStyle w:val="0-BancaComponentes"/>
+              <w:jc w:val="both"/>
+              <w:rPr>
+                <w:rFonts w:cs="Arial"/>
+                <w:sz w:val="20"/>
+                <w:szCs w:val="24"/>
+              </w:rPr>
+            </w:pPr>
+            <w:proofErr w:type="gramStart"/>
+            <w:r>
+              <w:rPr>
+                <w:rFonts w:cs="Arial"/>
+                <w:sz w:val="20"/>
+                <w:szCs w:val="24"/>
+              </w:rPr>
+              <w:t>(  )</w:t>
+            </w:r>
+            <w:proofErr w:type="gramEnd"/>
+            <w:r>
+              <w:rPr>
+                <w:rFonts w:cs="Arial"/>
+                <w:sz w:val="20"/>
+                <w:szCs w:val="24"/>
+              </w:rPr>
+              <w:t xml:space="preserve"> Alta</w:t>
+            </w:r>
+          </w:p>
+          <w:p>
+            <w:pPr>
+              <w:pStyle w:val="0-BancaComponentes"/>
+              <w:jc w:val="both"/>
+              <w:rPr>
+                <w:rFonts w:cs="Arial"/>
+                <w:sz w:val="20"/>
+                <w:szCs w:val="24"/>
+              </w:rPr>
+            </w:pPr>
+            <w:proofErr w:type="gramStart"/>
+            <w:r>
+              <w:rPr>
+                <w:rFonts w:cs="Arial"/>
+                <w:sz w:val="20"/>
+                <w:szCs w:val="24"/>
+              </w:rPr>
+              <w:t>(  )</w:t>
+            </w:r>
+            <w:proofErr w:type="gramEnd"/>
+            <w:r>
+              <w:rPr>
+                <w:rFonts w:cs="Arial"/>
+                <w:sz w:val="20"/>
+                <w:szCs w:val="24"/>
+              </w:rPr>
+              <w:t xml:space="preserve"> Média</w:t>
+            </w:r>
+          </w:p>
+          <w:p>
+            <w:pPr>
+              <w:spacing w:line="240" w:lineRule="auto"/>
+              <w:ind w:firstLine="0"/>
+              <w:rPr>
+                <w:szCs w:val="24"/>
+              </w:rPr>
+            </w:pPr>
+            <w:proofErr w:type="gramStart"/>
+            <w:r>
+              <w:rPr>
+                <w:rFonts w:cs="Arial"/>
+                <w:sz w:val="20"/>
+                <w:szCs w:val="24"/>
+              </w:rPr>
+              <w:t>(  )</w:t>
+            </w:r>
+            <w:proofErr w:type="gramEnd"/>
+            <w:r>
+              <w:rPr>
+                <w:rFonts w:cs="Arial"/>
+                <w:sz w:val="20"/>
+                <w:szCs w:val="24"/>
+              </w:rPr>
+              <w:t xml:space="preserve"> Baixa</w:t>
+            </w:r>
+          </w:p>
+        </w:tc>
+      </w:tr>
+      <w:tr>
+        <w:trPr>
+          <w:trHeight w:val="60"/>
+          <w:jc w:val="center"/>
+        </w:trPr>
+        <w:tc>
+          <w:tcPr>
+            <w:tcW w:w="8926" w:type="dxa"/>
+            <w:gridSpan w:val="6"/>
+          </w:tcPr>
+          <w:p>
+            <w:pPr>
+              <w:spacing w:line="240" w:lineRule="auto"/>
+              <w:ind w:firstLine="0"/>
+              <w:rPr>
+                <w:szCs w:val="24"/>
+              </w:rPr>
+            </w:pPr>
+            <w:r>
+              <w:rPr>
+                <w:rFonts w:cs="Arial"/>
+                <w:b/>
+                <w:bCs/>
+                <w:color w:val="000000"/>
+                <w:sz w:val="20"/>
+                <w:szCs w:val="24"/>
+                <w:lang w:eastAsia="pt-BR"/>
+              </w:rPr>
+              <w:t>Descrição</w:t>
+            </w:r>
+            <w:r>
+              <w:rPr>
+                <w:rFonts w:cs="Arial"/>
+                <w:color w:val="000000"/>
+                <w:sz w:val="20"/>
+                <w:szCs w:val="24"/>
+                <w:lang w:eastAsia="pt-BR"/>
+              </w:rPr>
+              <w:t xml:space="preserve">: O sistema </w:t>
+            </w:r>
+            <w:r>
+              <w:rPr>
+                <w:rFonts w:cs="Arial"/>
+                <w:color w:val="000000"/>
+                <w:sz w:val="20"/>
+                <w:szCs w:val="24"/>
+                <w:lang w:eastAsia="pt-BR"/>
+              </w:rPr>
+              <w:t>deve possuir uma tela de dashboard que trás aos usuários uma visão resumida de todos seus gastos, receitas e objetivos</w:t>
+            </w:r>
+          </w:p>
+        </w:tc>
+      </w:tr>
+      <w:tr>
+        <w:trPr>
+          <w:jc w:val="center"/>
+        </w:trPr>
+        <w:tc>
+          <w:tcPr>
+            <w:tcW w:w="2939" w:type="dxa"/>
+          </w:tcPr>
+          <w:p>
+            <w:pPr>
+              <w:spacing w:line="240" w:lineRule="auto"/>
+              <w:ind w:firstLine="0"/>
+              <w:rPr>
+                <w:szCs w:val="24"/>
+              </w:rPr>
+            </w:pPr>
+            <w:r>
+              <w:rPr>
+                <w:rFonts w:cs="Arial"/>
+                <w:b/>
+                <w:bCs/>
+                <w:color w:val="000000"/>
+                <w:sz w:val="20"/>
+                <w:szCs w:val="24"/>
+                <w:lang w:eastAsia="pt-BR"/>
+              </w:rPr>
+              <w:t>RF00</w:t>
+            </w:r>
+            <w:r>
+              <w:rPr>
+                <w:rFonts w:cs="Arial"/>
+                <w:b/>
+                <w:bCs/>
+                <w:color w:val="000000"/>
+                <w:sz w:val="20"/>
+                <w:szCs w:val="24"/>
+                <w:lang w:eastAsia="pt-BR"/>
+              </w:rPr>
+              <w:t>7</w:t>
+            </w:r>
+            <w:r>
+              <w:rPr>
+                <w:rFonts w:cs="Arial"/>
+                <w:color w:val="000000"/>
+                <w:sz w:val="20"/>
+                <w:szCs w:val="24"/>
+                <w:lang w:eastAsia="pt-BR"/>
+              </w:rPr>
+              <w:t>-</w:t>
+            </w:r>
+            <w:r>
+              <w:rPr>
+                <w:rFonts w:cs="Arial"/>
+                <w:color w:val="000000"/>
+                <w:sz w:val="20"/>
+                <w:szCs w:val="24"/>
+                <w:lang w:eastAsia="pt-BR"/>
+              </w:rPr>
+              <w:t>Tela de login</w:t>
+            </w:r>
+          </w:p>
+        </w:tc>
+        <w:tc>
+          <w:tcPr>
+            <w:tcW w:w="2944" w:type="dxa"/>
+            <w:gridSpan w:val="2"/>
+          </w:tcPr>
+          <w:p>
+            <w:pPr>
+              <w:suppressAutoHyphens w:val="0"/>
+              <w:spacing w:line="240" w:lineRule="auto"/>
+              <w:ind w:firstLine="0"/>
+              <w:rPr>
+                <w:rFonts w:cs="Arial"/>
+                <w:bCs/>
+                <w:color w:val="000000"/>
+                <w:sz w:val="20"/>
+                <w:szCs w:val="24"/>
+                <w:lang w:eastAsia="pt-BR"/>
+              </w:rPr>
+            </w:pPr>
+            <w:r>
+              <w:rPr>
+                <w:rFonts w:cs="Arial"/>
+                <w:bCs/>
+                <w:color w:val="000000"/>
+                <w:sz w:val="20"/>
+                <w:szCs w:val="24"/>
+                <w:lang w:eastAsia="pt-BR"/>
+              </w:rPr>
+              <w:t>Categoria:</w:t>
+            </w:r>
+          </w:p>
+          <w:p>
+            <w:pPr>
+              <w:pStyle w:val="0-BancaComponentes"/>
+              <w:jc w:val="both"/>
+              <w:rPr>
+                <w:sz w:val="20"/>
+              </w:rPr>
+            </w:pPr>
+            <w:proofErr w:type="gramStart"/>
+            <w:r>
+              <w:rPr>
+                <w:sz w:val="20"/>
+              </w:rPr>
+              <w:t>(</w:t>
+            </w:r>
+            <w:r>
+              <w:rPr>
+                <w:sz w:val="20"/>
+              </w:rPr>
+              <w:t xml:space="preserve"> </w:t>
+            </w:r>
+            <w:r>
+              <w:rPr>
+                <w:sz w:val="20"/>
+              </w:rPr>
+              <w:t xml:space="preserve"> )</w:t>
+            </w:r>
+            <w:proofErr w:type="gramEnd"/>
+            <w:r>
+              <w:rPr>
+                <w:sz w:val="20"/>
+              </w:rPr>
+              <w:t xml:space="preserve"> Oculto</w:t>
+            </w:r>
+          </w:p>
+          <w:p>
+            <w:pPr>
+              <w:spacing w:line="240" w:lineRule="auto"/>
+              <w:ind w:firstLine="0"/>
+              <w:rPr>
+                <w:szCs w:val="24"/>
+              </w:rPr>
+            </w:pPr>
+            <w:r>
+              <w:rPr>
+                <w:sz w:val="20"/>
+              </w:rPr>
+              <w:t>(X) Evidente</w:t>
+            </w:r>
+          </w:p>
+        </w:tc>
+        <w:tc>
+          <w:tcPr>
+            <w:tcW w:w="3043" w:type="dxa"/>
+            <w:gridSpan w:val="3"/>
+          </w:tcPr>
+          <w:p>
+            <w:pPr>
+              <w:suppressAutoHyphens w:val="0"/>
+              <w:spacing w:line="240" w:lineRule="auto"/>
+              <w:ind w:firstLine="0"/>
+              <w:rPr>
+                <w:rFonts w:cs="Arial"/>
+                <w:color w:val="000000"/>
+                <w:sz w:val="20"/>
+                <w:szCs w:val="24"/>
+                <w:lang w:eastAsia="pt-BR"/>
+              </w:rPr>
+            </w:pPr>
+            <w:r>
+              <w:rPr>
+                <w:rFonts w:cs="Arial"/>
+                <w:color w:val="000000"/>
+                <w:sz w:val="20"/>
+                <w:szCs w:val="24"/>
+                <w:lang w:eastAsia="pt-BR"/>
+              </w:rPr>
+              <w:t xml:space="preserve">Prioridade: </w:t>
+            </w:r>
+          </w:p>
+          <w:p>
+            <w:pPr>
+              <w:pStyle w:val="0-BancaComponentes"/>
+              <w:jc w:val="both"/>
+              <w:rPr>
+                <w:rFonts w:cs="Arial"/>
+                <w:sz w:val="20"/>
+                <w:szCs w:val="24"/>
+              </w:rPr>
+            </w:pPr>
+            <w:r>
+              <w:rPr>
+                <w:rFonts w:cs="Arial"/>
+                <w:sz w:val="20"/>
+                <w:szCs w:val="24"/>
+              </w:rPr>
+              <w:t>(X) Altíssima</w:t>
+            </w:r>
+          </w:p>
+          <w:p>
+            <w:pPr>
+              <w:pStyle w:val="0-BancaComponentes"/>
+              <w:jc w:val="both"/>
+              <w:rPr>
+                <w:rFonts w:cs="Arial"/>
+                <w:sz w:val="20"/>
+                <w:szCs w:val="24"/>
+              </w:rPr>
+            </w:pPr>
+            <w:proofErr w:type="gramStart"/>
+            <w:r>
+              <w:rPr>
+                <w:rFonts w:cs="Arial"/>
+                <w:sz w:val="20"/>
+                <w:szCs w:val="24"/>
+              </w:rPr>
+              <w:t>(  )</w:t>
+            </w:r>
+            <w:proofErr w:type="gramEnd"/>
+            <w:r>
+              <w:rPr>
+                <w:rFonts w:cs="Arial"/>
+                <w:sz w:val="20"/>
+                <w:szCs w:val="24"/>
+              </w:rPr>
+              <w:t xml:space="preserve"> Alta</w:t>
+            </w:r>
+          </w:p>
+          <w:p>
+            <w:pPr>
+              <w:pStyle w:val="0-BancaComponentes"/>
+              <w:jc w:val="both"/>
+              <w:rPr>
+                <w:rFonts w:cs="Arial"/>
+                <w:sz w:val="20"/>
+                <w:szCs w:val="24"/>
+              </w:rPr>
+            </w:pPr>
+            <w:proofErr w:type="gramStart"/>
+            <w:r>
+              <w:rPr>
+                <w:rFonts w:cs="Arial"/>
+                <w:sz w:val="20"/>
+                <w:szCs w:val="24"/>
+              </w:rPr>
+              <w:t>(  )</w:t>
+            </w:r>
+            <w:proofErr w:type="gramEnd"/>
+            <w:r>
+              <w:rPr>
+                <w:rFonts w:cs="Arial"/>
+                <w:sz w:val="20"/>
+                <w:szCs w:val="24"/>
+              </w:rPr>
+              <w:t xml:space="preserve"> Média</w:t>
+            </w:r>
+          </w:p>
+          <w:p>
+            <w:pPr>
+              <w:spacing w:line="240" w:lineRule="auto"/>
+              <w:ind w:firstLine="0"/>
+              <w:rPr>
+                <w:szCs w:val="24"/>
+              </w:rPr>
+            </w:pPr>
+            <w:proofErr w:type="gramStart"/>
+            <w:r>
+              <w:rPr>
+                <w:rFonts w:cs="Arial"/>
+                <w:sz w:val="20"/>
+                <w:szCs w:val="24"/>
+              </w:rPr>
+              <w:t>(  )</w:t>
+            </w:r>
+            <w:proofErr w:type="gramEnd"/>
+            <w:r>
+              <w:rPr>
+                <w:rFonts w:cs="Arial"/>
+                <w:sz w:val="20"/>
+                <w:szCs w:val="24"/>
+              </w:rPr>
+              <w:t xml:space="preserve"> Baixa</w:t>
+            </w:r>
+          </w:p>
+        </w:tc>
+      </w:tr>
+      <w:tr>
+        <w:trPr>
+          <w:trHeight w:val="60"/>
+          <w:jc w:val="center"/>
+        </w:trPr>
+        <w:tc>
+          <w:tcPr>
+            <w:tcW w:w="8926" w:type="dxa"/>
+            <w:gridSpan w:val="6"/>
+          </w:tcPr>
+          <w:p>
+            <w:pPr>
+              <w:spacing w:line="240" w:lineRule="auto"/>
+              <w:ind w:firstLine="0"/>
+              <w:rPr>
+                <w:szCs w:val="24"/>
+              </w:rPr>
+            </w:pPr>
+            <w:r>
+              <w:rPr>
+                <w:rFonts w:cs="Arial"/>
+                <w:b/>
+                <w:bCs/>
+                <w:color w:val="000000"/>
+                <w:sz w:val="20"/>
+                <w:szCs w:val="24"/>
+                <w:lang w:eastAsia="pt-BR"/>
+              </w:rPr>
+              <w:t>Descrição</w:t>
+            </w:r>
+            <w:r>
+              <w:rPr>
+                <w:rFonts w:cs="Arial"/>
+                <w:color w:val="000000"/>
+                <w:sz w:val="20"/>
+                <w:szCs w:val="24"/>
+                <w:lang w:eastAsia="pt-BR"/>
+              </w:rPr>
+              <w:t xml:space="preserve">: O sistema deve </w:t>
+            </w:r>
+            <w:r>
+              <w:rPr>
+                <w:rFonts w:cs="Arial"/>
+                <w:color w:val="000000"/>
+                <w:sz w:val="20"/>
+                <w:szCs w:val="24"/>
+                <w:lang w:eastAsia="pt-BR"/>
+              </w:rPr>
+              <w:t>possuir uma tela de login com as devidas validações</w:t>
+            </w:r>
+          </w:p>
+        </w:tc>
+      </w:tr>
+      <w:tr>
+        <w:trPr>
+          <w:jc w:val="center"/>
+        </w:trPr>
+        <w:tc>
+          <w:tcPr>
+            <w:tcW w:w="2939" w:type="dxa"/>
+          </w:tcPr>
+          <w:p>
+            <w:pPr>
+              <w:spacing w:line="240" w:lineRule="auto"/>
+              <w:ind w:firstLine="0"/>
+              <w:rPr>
+                <w:szCs w:val="24"/>
+              </w:rPr>
+            </w:pPr>
+            <w:r>
+              <w:rPr>
+                <w:rFonts w:cs="Arial"/>
+                <w:b/>
+                <w:bCs/>
+                <w:color w:val="000000"/>
+                <w:sz w:val="20"/>
+                <w:szCs w:val="24"/>
+                <w:lang w:eastAsia="pt-BR"/>
+              </w:rPr>
+              <w:t>RF00</w:t>
+            </w:r>
+            <w:r>
+              <w:rPr>
+                <w:rFonts w:cs="Arial"/>
+                <w:b/>
+                <w:bCs/>
+                <w:color w:val="000000"/>
+                <w:sz w:val="20"/>
+                <w:szCs w:val="24"/>
+                <w:lang w:eastAsia="pt-BR"/>
+              </w:rPr>
+              <w:t>8</w:t>
+            </w:r>
+            <w:r>
+              <w:rPr>
+                <w:rFonts w:cs="Arial"/>
+                <w:color w:val="000000"/>
+                <w:sz w:val="20"/>
+                <w:szCs w:val="24"/>
+                <w:lang w:eastAsia="pt-BR"/>
+              </w:rPr>
+              <w:t>-</w:t>
+            </w:r>
+            <w:r>
+              <w:rPr>
+                <w:rFonts w:cs="Arial"/>
+                <w:color w:val="000000"/>
+                <w:sz w:val="20"/>
+                <w:szCs w:val="24"/>
+                <w:lang w:eastAsia="pt-BR"/>
+              </w:rPr>
+              <w:t>Tela de cadastro</w:t>
+            </w:r>
+          </w:p>
+        </w:tc>
+        <w:tc>
+          <w:tcPr>
+            <w:tcW w:w="2944" w:type="dxa"/>
+            <w:gridSpan w:val="2"/>
+          </w:tcPr>
+          <w:p>
+            <w:pPr>
+              <w:suppressAutoHyphens w:val="0"/>
+              <w:spacing w:line="240" w:lineRule="auto"/>
+              <w:ind w:firstLine="0"/>
+              <w:rPr>
+                <w:rFonts w:cs="Arial"/>
+                <w:bCs/>
+                <w:color w:val="000000"/>
+                <w:sz w:val="20"/>
+                <w:szCs w:val="24"/>
+                <w:lang w:eastAsia="pt-BR"/>
+              </w:rPr>
+            </w:pPr>
+            <w:r>
+              <w:rPr>
+                <w:rFonts w:cs="Arial"/>
+                <w:bCs/>
+                <w:color w:val="000000"/>
+                <w:sz w:val="20"/>
+                <w:szCs w:val="24"/>
+                <w:lang w:eastAsia="pt-BR"/>
+              </w:rPr>
+              <w:t>Categoria:</w:t>
+            </w:r>
+          </w:p>
+          <w:p>
+            <w:pPr>
+              <w:pStyle w:val="0-BancaComponentes"/>
+              <w:jc w:val="both"/>
+              <w:rPr>
+                <w:sz w:val="20"/>
+              </w:rPr>
+            </w:pPr>
+            <w:proofErr w:type="gramStart"/>
+            <w:r>
+              <w:rPr>
+                <w:sz w:val="20"/>
+              </w:rPr>
+              <w:t>(</w:t>
+            </w:r>
+            <w:r>
+              <w:rPr>
+                <w:sz w:val="20"/>
+              </w:rPr>
+              <w:t xml:space="preserve"> </w:t>
+            </w:r>
+            <w:r>
+              <w:rPr>
+                <w:sz w:val="20"/>
+              </w:rPr>
+              <w:t xml:space="preserve"> )</w:t>
+            </w:r>
+            <w:proofErr w:type="gramEnd"/>
+            <w:r>
+              <w:rPr>
+                <w:sz w:val="20"/>
+              </w:rPr>
+              <w:t xml:space="preserve"> Oculto</w:t>
+            </w:r>
+          </w:p>
+          <w:p>
+            <w:pPr>
+              <w:spacing w:line="240" w:lineRule="auto"/>
+              <w:ind w:firstLine="0"/>
+              <w:rPr>
+                <w:szCs w:val="24"/>
+              </w:rPr>
+            </w:pPr>
+            <w:r>
+              <w:rPr>
+                <w:sz w:val="20"/>
+              </w:rPr>
+              <w:t>(X) Evidente</w:t>
+            </w:r>
+          </w:p>
+        </w:tc>
+        <w:tc>
+          <w:tcPr>
+            <w:tcW w:w="3043" w:type="dxa"/>
+            <w:gridSpan w:val="3"/>
+          </w:tcPr>
+          <w:p>
+            <w:pPr>
+              <w:suppressAutoHyphens w:val="0"/>
+              <w:spacing w:line="240" w:lineRule="auto"/>
+              <w:ind w:firstLine="0"/>
+              <w:rPr>
+                <w:rFonts w:cs="Arial"/>
+                <w:color w:val="000000"/>
+                <w:sz w:val="20"/>
+                <w:szCs w:val="24"/>
+                <w:lang w:eastAsia="pt-BR"/>
+              </w:rPr>
+            </w:pPr>
+            <w:r>
+              <w:rPr>
+                <w:rFonts w:cs="Arial"/>
+                <w:color w:val="000000"/>
+                <w:sz w:val="20"/>
+                <w:szCs w:val="24"/>
+                <w:lang w:eastAsia="pt-BR"/>
+              </w:rPr>
+              <w:t xml:space="preserve">Prioridade: </w:t>
+            </w:r>
+          </w:p>
+          <w:p>
+            <w:pPr>
+              <w:pStyle w:val="0-BancaComponentes"/>
+              <w:jc w:val="both"/>
+              <w:rPr>
+                <w:rFonts w:cs="Arial"/>
+                <w:sz w:val="20"/>
+                <w:szCs w:val="24"/>
+              </w:rPr>
+            </w:pPr>
+            <w:r>
+              <w:rPr>
+                <w:rFonts w:cs="Arial"/>
+                <w:sz w:val="20"/>
+                <w:szCs w:val="24"/>
+              </w:rPr>
+              <w:t>(X) Altíssima</w:t>
+            </w:r>
+          </w:p>
+          <w:p>
+            <w:pPr>
+              <w:pStyle w:val="0-BancaComponentes"/>
+              <w:jc w:val="both"/>
+              <w:rPr>
+                <w:rFonts w:cs="Arial"/>
+                <w:sz w:val="20"/>
+                <w:szCs w:val="24"/>
+              </w:rPr>
+            </w:pPr>
+            <w:proofErr w:type="gramStart"/>
+            <w:r>
+              <w:rPr>
+                <w:rFonts w:cs="Arial"/>
+                <w:sz w:val="20"/>
+                <w:szCs w:val="24"/>
+              </w:rPr>
+              <w:t>(  )</w:t>
+            </w:r>
+            <w:proofErr w:type="gramEnd"/>
+            <w:r>
+              <w:rPr>
+                <w:rFonts w:cs="Arial"/>
+                <w:sz w:val="20"/>
+                <w:szCs w:val="24"/>
+              </w:rPr>
+              <w:t xml:space="preserve"> Alta</w:t>
+            </w:r>
+          </w:p>
+          <w:p>
+            <w:pPr>
+              <w:pStyle w:val="0-BancaComponentes"/>
+              <w:jc w:val="both"/>
+              <w:rPr>
+                <w:rFonts w:cs="Arial"/>
+                <w:sz w:val="20"/>
+                <w:szCs w:val="24"/>
+              </w:rPr>
+            </w:pPr>
+            <w:proofErr w:type="gramStart"/>
+            <w:r>
+              <w:rPr>
+                <w:rFonts w:cs="Arial"/>
+                <w:sz w:val="20"/>
+                <w:szCs w:val="24"/>
+              </w:rPr>
+              <w:t>(  )</w:t>
+            </w:r>
+            <w:proofErr w:type="gramEnd"/>
+            <w:r>
+              <w:rPr>
+                <w:rFonts w:cs="Arial"/>
+                <w:sz w:val="20"/>
+                <w:szCs w:val="24"/>
+              </w:rPr>
+              <w:t xml:space="preserve"> Média</w:t>
+            </w:r>
+          </w:p>
+          <w:p>
+            <w:pPr>
+              <w:spacing w:line="240" w:lineRule="auto"/>
+              <w:ind w:firstLine="0"/>
+              <w:rPr>
+                <w:szCs w:val="24"/>
+              </w:rPr>
+            </w:pPr>
+            <w:proofErr w:type="gramStart"/>
+            <w:r>
+              <w:rPr>
+                <w:rFonts w:cs="Arial"/>
+                <w:sz w:val="20"/>
+                <w:szCs w:val="24"/>
+              </w:rPr>
+              <w:t>(  )</w:t>
+            </w:r>
+            <w:proofErr w:type="gramEnd"/>
+            <w:r>
+              <w:rPr>
+                <w:rFonts w:cs="Arial"/>
+                <w:sz w:val="20"/>
+                <w:szCs w:val="24"/>
+              </w:rPr>
+              <w:t xml:space="preserve"> Baixa</w:t>
+            </w:r>
+          </w:p>
+        </w:tc>
+      </w:tr>
+      <w:tr>
+        <w:trPr>
+          <w:trHeight w:val="60"/>
+          <w:jc w:val="center"/>
+        </w:trPr>
+        <w:tc>
+          <w:tcPr>
+            <w:tcW w:w="8926" w:type="dxa"/>
+            <w:gridSpan w:val="6"/>
+          </w:tcPr>
+          <w:p>
+            <w:pPr>
+              <w:spacing w:line="240" w:lineRule="auto"/>
+              <w:ind w:firstLine="0"/>
+              <w:rPr>
+                <w:szCs w:val="24"/>
+              </w:rPr>
+            </w:pPr>
+            <w:r>
+              <w:rPr>
+                <w:rFonts w:cs="Arial"/>
+                <w:b/>
+                <w:bCs/>
+                <w:color w:val="000000"/>
+                <w:sz w:val="20"/>
+                <w:szCs w:val="24"/>
+                <w:lang w:eastAsia="pt-BR"/>
+              </w:rPr>
+              <w:t>Descrição</w:t>
+            </w:r>
+            <w:r>
+              <w:rPr>
+                <w:rFonts w:cs="Arial"/>
+                <w:color w:val="000000"/>
+                <w:sz w:val="20"/>
+                <w:szCs w:val="24"/>
+                <w:lang w:eastAsia="pt-BR"/>
+              </w:rPr>
+              <w:t xml:space="preserve">: O sistema deve </w:t>
+            </w:r>
+            <w:r>
+              <w:rPr>
+                <w:rFonts w:cs="Arial"/>
+                <w:color w:val="000000"/>
+                <w:sz w:val="20"/>
+                <w:szCs w:val="24"/>
+                <w:lang w:eastAsia="pt-BR"/>
+              </w:rPr>
+              <w:t xml:space="preserve">possibilitar o cadastro </w:t>
+            </w:r>
+            <w:r>
+              <w:rPr>
+                <w:rFonts w:cs="Arial"/>
+                <w:color w:val="000000"/>
+                <w:sz w:val="20"/>
+                <w:szCs w:val="24"/>
+                <w:lang w:eastAsia="pt-BR"/>
+              </w:rPr>
+              <w:t>de novos usuários desde que seus dados ainda não existam em nossa base, os campos também devem possuir suas devidas validações</w:t>
+            </w:r>
+          </w:p>
+        </w:tc>
+      </w:tr>
+      <w:tr>
+        <w:trPr>
+          <w:gridAfter w:val="1"/>
+          <w:wAfter w:w="98" w:type="dxa"/>
+          <w:jc w:val="center"/>
+        </w:trPr>
+        <w:tc>
+          <w:tcPr>
+            <w:tcW w:w="2939" w:type="dxa"/>
+          </w:tcPr>
+          <w:p>
+            <w:pPr>
+              <w:spacing w:line="240" w:lineRule="auto"/>
+              <w:ind w:firstLine="0"/>
+              <w:rPr>
+                <w:szCs w:val="24"/>
+              </w:rPr>
+            </w:pPr>
+            <w:r>
+              <w:rPr>
+                <w:rFonts w:cs="Arial"/>
+                <w:b/>
+                <w:bCs/>
+                <w:color w:val="000000"/>
+                <w:sz w:val="20"/>
+                <w:szCs w:val="24"/>
+                <w:lang w:eastAsia="pt-BR"/>
+              </w:rPr>
+              <w:t>RF00</w:t>
+            </w:r>
+            <w:r>
+              <w:rPr>
+                <w:rFonts w:cs="Arial"/>
+                <w:b/>
+                <w:bCs/>
+                <w:color w:val="000000"/>
+                <w:sz w:val="20"/>
+                <w:szCs w:val="24"/>
+                <w:lang w:eastAsia="pt-BR"/>
+              </w:rPr>
+              <w:t>9</w:t>
+            </w:r>
+            <w:r>
+              <w:rPr>
+                <w:rFonts w:cs="Arial"/>
+                <w:color w:val="000000"/>
+                <w:sz w:val="20"/>
+                <w:szCs w:val="24"/>
+                <w:lang w:eastAsia="pt-BR"/>
+              </w:rPr>
+              <w:t>-</w:t>
+            </w:r>
+            <w:r>
+              <w:rPr>
+                <w:rFonts w:cs="Arial"/>
+                <w:color w:val="000000"/>
+                <w:sz w:val="20"/>
+                <w:szCs w:val="24"/>
+                <w:lang w:eastAsia="pt-BR"/>
+              </w:rPr>
+              <w:t>Permitir consulta dos dados registrados</w:t>
+            </w:r>
+          </w:p>
+        </w:tc>
+        <w:tc>
+          <w:tcPr>
+            <w:tcW w:w="2944" w:type="dxa"/>
+            <w:gridSpan w:val="2"/>
+          </w:tcPr>
+          <w:p>
+            <w:pPr>
+              <w:suppressAutoHyphens w:val="0"/>
+              <w:spacing w:line="240" w:lineRule="auto"/>
+              <w:ind w:firstLine="0"/>
+              <w:rPr>
+                <w:rFonts w:cs="Arial"/>
+                <w:bCs/>
+                <w:color w:val="000000"/>
+                <w:sz w:val="20"/>
+                <w:szCs w:val="24"/>
+                <w:lang w:eastAsia="pt-BR"/>
+              </w:rPr>
+            </w:pPr>
+            <w:r>
+              <w:rPr>
+                <w:rFonts w:cs="Arial"/>
+                <w:bCs/>
+                <w:color w:val="000000"/>
+                <w:sz w:val="20"/>
+                <w:szCs w:val="24"/>
+                <w:lang w:eastAsia="pt-BR"/>
+              </w:rPr>
+              <w:t>Categoria:</w:t>
+            </w:r>
+          </w:p>
+          <w:p>
+            <w:pPr>
+              <w:pStyle w:val="0-BancaComponentes"/>
+              <w:jc w:val="both"/>
+              <w:rPr>
+                <w:sz w:val="20"/>
+              </w:rPr>
+            </w:pPr>
+            <w:proofErr w:type="gramStart"/>
+            <w:r>
+              <w:rPr>
+                <w:sz w:val="20"/>
+              </w:rPr>
+              <w:t>(</w:t>
+            </w:r>
+            <w:r>
+              <w:rPr>
+                <w:sz w:val="20"/>
+              </w:rPr>
+              <w:t xml:space="preserve"> </w:t>
+            </w:r>
+            <w:r>
+              <w:rPr>
+                <w:sz w:val="20"/>
+              </w:rPr>
+              <w:t xml:space="preserve"> )</w:t>
+            </w:r>
+            <w:proofErr w:type="gramEnd"/>
+            <w:r>
+              <w:rPr>
+                <w:sz w:val="20"/>
+              </w:rPr>
+              <w:t xml:space="preserve"> Oculto</w:t>
+            </w:r>
+          </w:p>
+          <w:p>
+            <w:pPr>
+              <w:spacing w:line="240" w:lineRule="auto"/>
+              <w:ind w:firstLine="0"/>
+              <w:rPr>
+                <w:szCs w:val="24"/>
+              </w:rPr>
+            </w:pPr>
+            <w:r>
+              <w:rPr>
+                <w:sz w:val="20"/>
+              </w:rPr>
+              <w:lastRenderedPageBreak/>
+              <w:t>(X) Evidente</w:t>
+            </w:r>
+          </w:p>
+        </w:tc>
+        <w:tc>
+          <w:tcPr>
+            <w:tcW w:w="2945" w:type="dxa"/>
+            <w:gridSpan w:val="2"/>
+          </w:tcPr>
+          <w:p>
+            <w:pPr>
+              <w:suppressAutoHyphens w:val="0"/>
+              <w:spacing w:line="240" w:lineRule="auto"/>
+              <w:ind w:firstLine="0"/>
+              <w:rPr>
+                <w:rFonts w:cs="Arial"/>
+                <w:color w:val="000000"/>
+                <w:sz w:val="20"/>
+                <w:szCs w:val="24"/>
+                <w:lang w:eastAsia="pt-BR"/>
+              </w:rPr>
+            </w:pPr>
+            <w:r>
+              <w:rPr>
+                <w:rFonts w:cs="Arial"/>
+                <w:color w:val="000000"/>
+                <w:sz w:val="20"/>
+                <w:szCs w:val="24"/>
+                <w:lang w:eastAsia="pt-BR"/>
+              </w:rPr>
+              <w:lastRenderedPageBreak/>
+              <w:t xml:space="preserve">Prioridade: </w:t>
+            </w:r>
+          </w:p>
+          <w:p>
+            <w:pPr>
+              <w:pStyle w:val="0-BancaComponentes"/>
+              <w:jc w:val="both"/>
+              <w:rPr>
+                <w:rFonts w:cs="Arial"/>
+                <w:sz w:val="20"/>
+                <w:szCs w:val="24"/>
+              </w:rPr>
+            </w:pPr>
+            <w:r>
+              <w:rPr>
+                <w:rFonts w:cs="Arial"/>
+                <w:sz w:val="20"/>
+                <w:szCs w:val="24"/>
+              </w:rPr>
+              <w:t>(X) Altíssima</w:t>
+            </w:r>
+          </w:p>
+          <w:p>
+            <w:pPr>
+              <w:pStyle w:val="0-BancaComponentes"/>
+              <w:jc w:val="both"/>
+              <w:rPr>
+                <w:rFonts w:cs="Arial"/>
+                <w:sz w:val="20"/>
+                <w:szCs w:val="24"/>
+              </w:rPr>
+            </w:pPr>
+            <w:proofErr w:type="gramStart"/>
+            <w:r>
+              <w:rPr>
+                <w:rFonts w:cs="Arial"/>
+                <w:sz w:val="20"/>
+                <w:szCs w:val="24"/>
+              </w:rPr>
+              <w:lastRenderedPageBreak/>
+              <w:t>(  )</w:t>
+            </w:r>
+            <w:proofErr w:type="gramEnd"/>
+            <w:r>
+              <w:rPr>
+                <w:rFonts w:cs="Arial"/>
+                <w:sz w:val="20"/>
+                <w:szCs w:val="24"/>
+              </w:rPr>
+              <w:t xml:space="preserve"> Alta</w:t>
+            </w:r>
+          </w:p>
+          <w:p>
+            <w:pPr>
+              <w:pStyle w:val="0-BancaComponentes"/>
+              <w:jc w:val="both"/>
+              <w:rPr>
+                <w:rFonts w:cs="Arial"/>
+                <w:sz w:val="20"/>
+                <w:szCs w:val="24"/>
+              </w:rPr>
+            </w:pPr>
+            <w:proofErr w:type="gramStart"/>
+            <w:r>
+              <w:rPr>
+                <w:rFonts w:cs="Arial"/>
+                <w:sz w:val="20"/>
+                <w:szCs w:val="24"/>
+              </w:rPr>
+              <w:t>(  )</w:t>
+            </w:r>
+            <w:proofErr w:type="gramEnd"/>
+            <w:r>
+              <w:rPr>
+                <w:rFonts w:cs="Arial"/>
+                <w:sz w:val="20"/>
+                <w:szCs w:val="24"/>
+              </w:rPr>
+              <w:t xml:space="preserve"> Média</w:t>
+            </w:r>
+          </w:p>
+          <w:p>
+            <w:pPr>
+              <w:spacing w:line="240" w:lineRule="auto"/>
+              <w:ind w:firstLine="0"/>
+              <w:rPr>
+                <w:szCs w:val="24"/>
+              </w:rPr>
+            </w:pPr>
+            <w:proofErr w:type="gramStart"/>
+            <w:r>
+              <w:rPr>
+                <w:rFonts w:cs="Arial"/>
+                <w:sz w:val="20"/>
+                <w:szCs w:val="24"/>
+              </w:rPr>
+              <w:t>(  )</w:t>
+            </w:r>
+            <w:proofErr w:type="gramEnd"/>
+            <w:r>
+              <w:rPr>
+                <w:rFonts w:cs="Arial"/>
+                <w:sz w:val="20"/>
+                <w:szCs w:val="24"/>
+              </w:rPr>
+              <w:t xml:space="preserve"> Baixa</w:t>
+            </w:r>
+          </w:p>
+        </w:tc>
+      </w:tr>
+      <w:tr>
+        <w:trPr>
+          <w:gridAfter w:val="1"/>
+          <w:wAfter w:w="98" w:type="dxa"/>
+          <w:trHeight w:val="60"/>
+          <w:jc w:val="center"/>
+        </w:trPr>
+        <w:tc>
+          <w:tcPr>
+            <w:tcW w:w="8828" w:type="dxa"/>
+            <w:gridSpan w:val="5"/>
+          </w:tcPr>
+          <w:p>
+            <w:pPr>
+              <w:spacing w:line="240" w:lineRule="auto"/>
+              <w:ind w:firstLine="0"/>
+              <w:rPr>
+                <w:szCs w:val="24"/>
+              </w:rPr>
+            </w:pPr>
+            <w:r>
+              <w:rPr>
+                <w:rFonts w:cs="Arial"/>
+                <w:b/>
+                <w:bCs/>
+                <w:color w:val="000000"/>
+                <w:sz w:val="20"/>
+                <w:szCs w:val="24"/>
+                <w:lang w:eastAsia="pt-BR"/>
+              </w:rPr>
+              <w:lastRenderedPageBreak/>
+              <w:t>Descrição</w:t>
+            </w:r>
+            <w:r>
+              <w:rPr>
+                <w:rFonts w:cs="Arial"/>
+                <w:color w:val="000000"/>
+                <w:sz w:val="20"/>
+                <w:szCs w:val="24"/>
+                <w:lang w:eastAsia="pt-BR"/>
+              </w:rPr>
+              <w:t xml:space="preserve">: O sistema deve </w:t>
+            </w:r>
+            <w:r>
+              <w:rPr>
+                <w:rFonts w:cs="Arial"/>
+                <w:color w:val="000000"/>
+                <w:sz w:val="20"/>
+                <w:szCs w:val="24"/>
+                <w:lang w:eastAsia="pt-BR"/>
+              </w:rPr>
+              <w:t>permitir visualizar em suas devidas telas as informações referentes aos lançamentos, categorias e objetivos já cadastrados pelo usuário</w:t>
             </w:r>
           </w:p>
         </w:tc>
@@ -2517,7 +4624,7 @@
     </w:p>
     <w:tbl>
       <w:tblPr>
-        <w:tblStyle w:val="TableGrid"/>
+        <w:tblStyle w:val="Tabelacomgrade"/>
         <w:tblW w:w="9073" w:type="dxa"/>
         <w:jc w:val="center"/>
         <w:tblLayout w:type="fixed"/>
@@ -2567,10 +4674,7 @@
               <w:t>-</w:t>
             </w:r>
             <w:r>
-              <w:t xml:space="preserve"> </w:t>
-            </w:r>
-            <w:r>
-              <w:t>Linguagem</w:t>
+              <w:t xml:space="preserve"> Linguagem</w:t>
             </w:r>
           </w:p>
         </w:tc>
@@ -2609,8 +4713,33 @@
                 <w:sz w:val="20"/>
                 <w:szCs w:val="16"/>
               </w:rPr>
-              <w:t>ser desenvolvido em React com Node.Js</w:t>
-            </w:r>
+              <w:t xml:space="preserve">ser desenvolvido em </w:t>
+            </w:r>
+            <w:proofErr w:type="spellStart"/>
+            <w:r>
+              <w:rPr>
+                <w:sz w:val="20"/>
+                <w:szCs w:val="16"/>
+              </w:rPr>
+              <w:t>React</w:t>
+            </w:r>
+            <w:proofErr w:type="spellEnd"/>
+            <w:r>
+              <w:rPr>
+                <w:sz w:val="20"/>
+                <w:szCs w:val="16"/>
+              </w:rPr>
+              <w:t xml:space="preserve"> com </w:t>
+            </w:r>
+            <w:proofErr w:type="spellStart"/>
+            <w:r>
+              <w:rPr>
+                <w:sz w:val="20"/>
+                <w:szCs w:val="16"/>
+              </w:rPr>
+              <w:t>Node.Js</w:t>
+            </w:r>
+            <w:proofErr w:type="spellEnd"/>
           </w:p>
         </w:tc>
         <w:tc>
@@ -2771,10 +4900,7 @@
               <w:t>-</w:t>
             </w:r>
             <w:r>
-              <w:t xml:space="preserve"> </w:t>
-            </w:r>
-            <w:r>
-              <w:t>Banco de dados</w:t>
+              <w:t xml:space="preserve"> Banco de dados</w:t>
             </w:r>
           </w:p>
         </w:tc>
@@ -2961,10 +5087,7 @@
               <w:t>-</w:t>
             </w:r>
             <w:r>
-              <w:t xml:space="preserve"> </w:t>
-            </w:r>
-            <w:r>
-              <w:t>Ajuda</w:t>
+              <w:t xml:space="preserve"> Ajuda</w:t>
             </w:r>
           </w:p>
         </w:tc>
@@ -3158,10 +5281,7 @@
               <w:t>-</w:t>
             </w:r>
             <w:r>
-              <w:t xml:space="preserve"> </w:t>
-            </w:r>
-            <w:r>
-              <w:t>Interface</w:t>
+              <w:t xml:space="preserve"> Interface</w:t>
             </w:r>
           </w:p>
         </w:tc>
@@ -3355,10 +5475,7 @@
               <w:t>-</w:t>
             </w:r>
             <w:r>
-              <w:t xml:space="preserve"> </w:t>
-            </w:r>
-            <w:r>
-              <w:t>Relatórios</w:t>
+              <w:t xml:space="preserve"> Relatórios</w:t>
             </w:r>
           </w:p>
         </w:tc>
@@ -3552,13 +5669,7 @@
               <w:t>-</w:t>
             </w:r>
             <w:r>
-              <w:t xml:space="preserve"> </w:t>
-            </w:r>
-            <w:r>
-              <w:t>Disponibilidad</w:t>
-            </w:r>
-            <w:r>
-              <w:t>e</w:t>
+              <w:t xml:space="preserve"> Disponibilidade</w:t>
             </w:r>
           </w:p>
         </w:tc>
@@ -3752,10 +5863,7 @@
               <w:t>-</w:t>
             </w:r>
             <w:r>
-              <w:t xml:space="preserve"> </w:t>
-            </w:r>
-            <w:r>
-              <w:t>Conformidade</w:t>
+              <w:t xml:space="preserve"> Conformidade</w:t>
             </w:r>
           </w:p>
           <w:p>
@@ -3972,10 +6080,7 @@
               <w:t>-</w:t>
             </w:r>
             <w:r>
-              <w:t xml:space="preserve"> </w:t>
-            </w:r>
-            <w:r>
-              <w:t>Dados</w:t>
+              <w:t xml:space="preserve"> Dados</w:t>
             </w:r>
           </w:p>
         </w:tc>
@@ -3995,11 +6100,7 @@
               </w:rPr>
             </w:pPr>
             <w:r>
-              <w:t xml:space="preserve">O sistema não deverá salvar as informações localmente, todas </w:t>
-            </w:r>
-            <w:r>
-              <w:lastRenderedPageBreak/>
-              <w:t>deverão ser gravadas no banco de dados</w:t>
+              <w:t>O sistema não deverá salvar as informações localmente, todas deverão ser gravadas no banco de dados</w:t>
             </w:r>
           </w:p>
         </w:tc>
@@ -4019,7 +6120,6 @@
               </w:rPr>
             </w:pPr>
             <w:r>
-              <w:lastRenderedPageBreak/>
               <w:t>Legal</w:t>
             </w:r>
           </w:p>
@@ -4174,10 +6274,7 @@
               <w:t>-</w:t>
             </w:r>
             <w:r>
-              <w:t xml:space="preserve"> </w:t>
-            </w:r>
-            <w:r>
-              <w:t>Segurança</w:t>
+              <w:t xml:space="preserve"> Segurança</w:t>
             </w:r>
           </w:p>
           <w:p>
@@ -4355,10 +6452,7 @@
               <w:t>-</w:t>
             </w:r>
             <w:r>
-              <w:t xml:space="preserve"> </w:t>
-            </w:r>
-            <w:r>
-              <w:t>Consulta</w:t>
+              <w:t xml:space="preserve"> Consulta</w:t>
             </w:r>
           </w:p>
         </w:tc>
@@ -4595,7 +6689,7 @@
     </w:p>
     <w:tbl>
       <w:tblPr>
-        <w:tblStyle w:val="TableGrid"/>
+        <w:tblStyle w:val="Tabelacomgrade"/>
         <w:tblW w:w="9067" w:type="dxa"/>
         <w:jc w:val="center"/>
         <w:tblLook w:val="04A0" w:firstRow="1" w:lastRow="0" w:firstColumn="1" w:lastColumn="0" w:noHBand="0" w:noVBand="1"/>
@@ -4628,6 +6722,7 @@
                 <w:sz w:val="20"/>
                 <w:szCs w:val="24"/>
               </w:rPr>
+              <w:lastRenderedPageBreak/>
               <w:t>RN001</w:t>
             </w:r>
             <w:r>
@@ -4922,7 +7017,128 @@
         <w:rPr>
           <w:szCs w:val="24"/>
         </w:rPr>
-        <w:t>6</w:t>
+        <w:t xml:space="preserve">6 </w:t>
+      </w:r>
+      <w:r>
+        <w:rPr>
+          <w:szCs w:val="24"/>
+        </w:rPr>
+        <w:t>Casos de Uso</w:t>
+      </w:r>
+    </w:p>
+    <w:p>
+      <w:pPr>
+        <w:ind w:firstLine="709"/>
+        <w:rPr>
+          <w:szCs w:val="24"/>
+        </w:rPr>
+      </w:pPr>
+      <w:r>
+        <w:rPr>
+          <w:szCs w:val="24"/>
+        </w:rPr>
+        <w:t xml:space="preserve">Índice de casos de uso e </w:t>
+      </w:r>
+      <w:proofErr w:type="gramStart"/>
+      <w:r>
+        <w:rPr>
+          <w:szCs w:val="24"/>
+        </w:rPr>
+        <w:t>Diagrama  de</w:t>
+      </w:r>
+      <w:proofErr w:type="gramEnd"/>
+      <w:r>
+        <w:rPr>
+          <w:szCs w:val="24"/>
+        </w:rPr>
+        <w:t xml:space="preserve"> caso de uso. </w:t>
+      </w:r>
+    </w:p>
+    <w:p>
+      <w:pPr>
+        <w:ind w:firstLine="0"/>
+        <w:rPr>
+          <w:b/>
+          <w:bCs/>
+          <w:sz w:val="20"/>
+        </w:rPr>
+      </w:pPr>
+      <w:r>
+        <w:rPr>
+          <w:b/>
+          <w:bCs/>
+          <w:sz w:val="20"/>
+        </w:rPr>
+        <w:t>Figura 4 – Diagrama de casos de uso</w:t>
+      </w:r>
+    </w:p>
+    <w:p>
+      <w:pPr>
+        <w:ind w:firstLine="709"/>
+        <w:rPr>
+          <w:szCs w:val="24"/>
+        </w:rPr>
+      </w:pPr>
+      <w:r>
+        <w:rPr>
+          <w:noProof/>
+          <w:szCs w:val="24"/>
+        </w:rPr>
+        <w:drawing>
+          <wp:anchor distT="0" distB="0" distL="114300" distR="114300" simplePos="0" relativeHeight="251658240" behindDoc="0" locked="0" layoutInCell="1" allowOverlap="1" wp14:anchorId="74701DA1" wp14:editId="100BF335">
+            <wp:simplePos x="0" y="0"/>
+            <wp:positionH relativeFrom="page">
+              <wp:posOffset>897890</wp:posOffset>
+            </wp:positionH>
+            <wp:positionV relativeFrom="paragraph">
+              <wp:posOffset>273050</wp:posOffset>
+            </wp:positionV>
+            <wp:extent cx="5191760" cy="5695950"/>
+            <wp:effectExtent l="0" t="0" r="0" b="0"/>
+            <wp:wrapTopAndBottom/>
+            <wp:docPr id="753186227" name="Imagem 1" descr="Diagrama&#10;&#10;Descrição gerada automaticamente"/>
+            <wp:cNvGraphicFramePr>
+              <a:graphicFrameLocks xmlns:a="http://schemas.openxmlformats.org/drawingml/2006/main" noChangeAspect="1"/>
+            </wp:cNvGraphicFramePr>
+            <a:graphic xmlns:a="http://schemas.openxmlformats.org/drawingml/2006/main">
+              <a:graphicData uri="http://schemas.openxmlformats.org/drawingml/2006/picture">
+                <pic:pic xmlns:pic="http://schemas.openxmlformats.org/drawingml/2006/picture">
+                  <pic:nvPicPr>
+                    <pic:cNvPr id="753186227" name="Imagem 1" descr="Diagrama&#10;&#10;Descrição gerada automaticamente"/>
+                    <pic:cNvPicPr/>
+                  </pic:nvPicPr>
+                  <pic:blipFill>
+                    <a:blip r:embed="rId10" cstate="print">
+                      <a:extLst>
+                        <a:ext uri="{28A0092B-C50C-407E-A947-70E740481C1C}">
+                          <a14:useLocalDpi xmlns:a14="http://schemas.microsoft.com/office/drawing/2010/main" val="0"/>
+                        </a:ext>
+                      </a:extLst>
+                    </a:blip>
+                    <a:stretch>
+                      <a:fillRect/>
+                    </a:stretch>
+                  </pic:blipFill>
+                  <pic:spPr>
+                    <a:xfrm>
+                      <a:off x="0" y="0"/>
+                      <a:ext cx="5191760" cy="5695950"/>
+                    </a:xfrm>
+                    <a:prstGeom prst="rect">
+                      <a:avLst/>
+                    </a:prstGeom>
+                  </pic:spPr>
+                </pic:pic>
+              </a:graphicData>
+            </a:graphic>
+            <wp14:sizeRelH relativeFrom="margin">
+              <wp14:pctWidth>0</wp14:pctWidth>
+            </wp14:sizeRelH>
+            <wp14:sizeRelV relativeFrom="margin">
+              <wp14:pctHeight>0</wp14:pctHeight>
+            </wp14:sizeRelV>
+          </wp:anchor>
+        </w:drawing>
       </w:r>
       <w:r>
         <w:rPr>
@@ -4930,12 +7146,6 @@
         </w:rPr>
         <w:t xml:space="preserve"> </w:t>
       </w:r>
-      <w:r>
-        <w:rPr>
-          <w:szCs w:val="24"/>
-        </w:rPr>
-        <w:t>Casos de Uso</w:t>
-      </w:r>
     </w:p>
     <w:p>
       <w:pPr>
@@ -4944,57 +7154,6 @@
           <w:szCs w:val="24"/>
         </w:rPr>
       </w:pPr>
-      <w:r>
-        <w:rPr>
-          <w:szCs w:val="24"/>
-          <w:highlight w:val="yellow"/>
-          <w:u w:val="single"/>
-        </w:rPr>
-        <w:t>Í</w:t>
-      </w:r>
-      <w:r>
-        <w:rPr>
-          <w:szCs w:val="24"/>
-          <w:highlight w:val="yellow"/>
-          <w:u w:val="single"/>
-        </w:rPr>
-        <w:t>ndice de casos de uso e D</w:t>
-      </w:r>
-      <w:r>
-        <w:rPr>
-          <w:szCs w:val="24"/>
-          <w:highlight w:val="yellow"/>
-          <w:u w:val="single"/>
-        </w:rPr>
-        <w:t>iagrama de casos de uso</w:t>
-      </w:r>
-      <w:r>
-        <w:rPr>
-          <w:szCs w:val="24"/>
-        </w:rPr>
-        <w:t xml:space="preserve"> </w:t>
-      </w:r>
-      <w:r>
-        <w:rPr>
-          <w:color w:val="FF0000"/>
-          <w:szCs w:val="24"/>
-        </w:rPr>
-        <w:t xml:space="preserve">(este item é </w:t>
-      </w:r>
-      <w:r>
-        <w:rPr>
-          <w:color w:val="FF0000"/>
-          <w:szCs w:val="24"/>
-        </w:rPr>
-        <w:t>obrigatório</w:t>
-      </w:r>
-      <w:r>
-        <w:rPr>
-          <w:color w:val="FF0000"/>
-          <w:szCs w:val="24"/>
-        </w:rPr>
-        <w:t>)</w:t>
-      </w:r>
     </w:p>
     <w:p>
       <w:pPr>
@@ -5007,6 +7166,7 @@
         <w:rPr>
           <w:szCs w:val="24"/>
         </w:rPr>
+        <w:lastRenderedPageBreak/>
         <w:t>E</w:t>
       </w:r>
       <w:r>
@@ -5797,7 +7957,6 @@
                 <w:sz w:val="20"/>
                 <w:lang w:eastAsia="pt-BR"/>
               </w:rPr>
-              <w:lastRenderedPageBreak/>
               <w:t>7a – O usuário informa xxxxxxxx.</w:t>
             </w:r>
           </w:p>
@@ -6314,6 +8473,7 @@
         <w:rPr>
           <w:szCs w:val="24"/>
         </w:rPr>
+        <w:lastRenderedPageBreak/>
         <w:t>Diagrama que representa a m</w:t>
       </w:r>
       <w:r>
@@ -6470,14 +8630,7 @@
         <w:rPr>
           <w:szCs w:val="24"/>
         </w:rPr>
-        <w:t xml:space="preserve">.0, permitindo a coesão linguística com o front-end e aproveitando suas atualizações. O banco de dados adotado é o MySQL devido à sua </w:t>
-      </w:r>
-      <w:r>
-        <w:rPr>
-          <w:szCs w:val="24"/>
-        </w:rPr>
-        <w:lastRenderedPageBreak/>
-        <w:t>relacionalidade e ampla compatibilidade em aplicações web, sendo o segundo mais utilizado globalmente.</w:t>
+        <w:t>.0, permitindo a coesão linguística com o front-end e aproveitando suas atualizações. O banco de dados adotado é o MySQL devido à sua relacionalidade e ampla compatibilidade em aplicações web, sendo o segundo mais utilizado globalmente.</w:t>
       </w:r>
     </w:p>
     <w:p>
@@ -6774,7 +8927,7 @@
     </w:p>
     <w:p>
       <w:pPr>
-        <w:pStyle w:val="NoSpacing"/>
+        <w:pStyle w:val="SemEspaamento"/>
         <w:jc w:val="both"/>
         <w:rPr>
           <w:rFonts w:ascii="Arial" w:hAnsi="Arial" w:cs="Arial"/>
@@ -6790,12 +8943,13 @@
           <w:sz w:val="24"/>
           <w:szCs w:val="24"/>
         </w:rPr>
+        <w:lastRenderedPageBreak/>
         <w:t>Devem ser normalizadas de acordo com a NBR 6023:2002 da ABNT e apresentadas em sequência padronizada. São alinhadas à margem esquerda do texto, com espaçamento simples entre as linhas e separadas entre si por uma linha em branco. Abaixo estão destacados alguns exemplos. Demais exemplos disponíveis no manual do TG.</w:t>
       </w:r>
     </w:p>
     <w:p>
       <w:pPr>
-        <w:pStyle w:val="NoSpacing"/>
+        <w:pStyle w:val="SemEspaamento"/>
         <w:jc w:val="both"/>
         <w:rPr>
           <w:rFonts w:ascii="Arial" w:hAnsi="Arial" w:cs="Arial"/>
@@ -6806,7 +8960,7 @@
     </w:p>
     <w:p>
       <w:pPr>
-        <w:pStyle w:val="NoSpacing"/>
+        <w:pStyle w:val="SemEspaamento"/>
         <w:jc w:val="both"/>
         <w:rPr>
           <w:rFonts w:ascii="Arial" w:hAnsi="Arial" w:cs="Arial"/>
@@ -6825,7 +8979,7 @@
     </w:p>
     <w:p>
       <w:pPr>
-        <w:pStyle w:val="NoSpacing"/>
+        <w:pStyle w:val="SemEspaamento"/>
         <w:jc w:val="both"/>
         <w:rPr>
           <w:rFonts w:ascii="Arial" w:hAnsi="Arial" w:cs="Arial"/>
@@ -6836,7 +8990,7 @@
     </w:p>
     <w:p>
       <w:pPr>
-        <w:pStyle w:val="NoSpacing"/>
+        <w:pStyle w:val="SemEspaamento"/>
         <w:jc w:val="both"/>
         <w:rPr>
           <w:rFonts w:ascii="Arial" w:hAnsi="Arial" w:cs="Arial"/>
@@ -6857,7 +9011,7 @@
     </w:p>
     <w:p>
       <w:pPr>
-        <w:pStyle w:val="NoSpacing"/>
+        <w:pStyle w:val="SemEspaamento"/>
         <w:jc w:val="both"/>
         <w:rPr>
           <w:rFonts w:ascii="Arial" w:hAnsi="Arial" w:cs="Arial"/>
@@ -6893,7 +9047,7 @@
     </w:p>
     <w:p>
       <w:pPr>
-        <w:pStyle w:val="NoSpacing"/>
+        <w:pStyle w:val="SemEspaamento"/>
         <w:jc w:val="both"/>
         <w:rPr>
           <w:rFonts w:ascii="Arial" w:hAnsi="Arial" w:cs="Arial"/>
@@ -6904,7 +9058,7 @@
     </w:p>
     <w:p>
       <w:pPr>
-        <w:pStyle w:val="NoSpacing"/>
+        <w:pStyle w:val="SemEspaamento"/>
         <w:jc w:val="both"/>
         <w:rPr>
           <w:rFonts w:ascii="Arial" w:hAnsi="Arial" w:cs="Arial"/>
@@ -6934,7 +9088,7 @@
     </w:p>
     <w:p>
       <w:pPr>
-        <w:pStyle w:val="NoSpacing"/>
+        <w:pStyle w:val="SemEspaamento"/>
         <w:jc w:val="both"/>
         <w:rPr>
           <w:rFonts w:ascii="Arial" w:hAnsi="Arial" w:cs="Arial"/>
@@ -7002,7 +9156,7 @@
     </w:p>
     <w:p>
       <w:pPr>
-        <w:pStyle w:val="NoSpacing"/>
+        <w:pStyle w:val="SemEspaamento"/>
         <w:jc w:val="both"/>
         <w:rPr>
           <w:rFonts w:ascii="Arial" w:hAnsi="Arial" w:cs="Arial"/>
@@ -7013,7 +9167,7 @@
     </w:p>
     <w:p>
       <w:pPr>
-        <w:pStyle w:val="NoSpacing"/>
+        <w:pStyle w:val="SemEspaamento"/>
         <w:jc w:val="both"/>
         <w:rPr>
           <w:rFonts w:ascii="Arial" w:hAnsi="Arial" w:cs="Arial"/>
@@ -7049,7 +9203,7 @@
     </w:p>
     <w:p>
       <w:pPr>
-        <w:pStyle w:val="NoSpacing"/>
+        <w:pStyle w:val="SemEspaamento"/>
         <w:jc w:val="both"/>
         <w:rPr>
           <w:rFonts w:ascii="Arial" w:hAnsi="Arial" w:cs="Arial"/>
@@ -7060,7 +9214,7 @@
     </w:p>
     <w:p>
       <w:pPr>
-        <w:pStyle w:val="NoSpacing"/>
+        <w:pStyle w:val="SemEspaamento"/>
         <w:jc w:val="both"/>
         <w:rPr>
           <w:rFonts w:ascii="Arial" w:hAnsi="Arial" w:cs="Arial"/>
@@ -7076,13 +9230,12 @@
           <w:sz w:val="24"/>
           <w:szCs w:val="24"/>
         </w:rPr>
-        <w:lastRenderedPageBreak/>
         <w:t>Livro</w:t>
       </w:r>
     </w:p>
     <w:p>
       <w:pPr>
-        <w:pStyle w:val="NoSpacing"/>
+        <w:pStyle w:val="SemEspaamento"/>
         <w:jc w:val="both"/>
         <w:rPr>
           <w:rFonts w:ascii="Arial" w:hAnsi="Arial" w:cs="Arial"/>
@@ -7118,7 +9271,7 @@
     </w:p>
     <w:p>
       <w:pPr>
-        <w:pStyle w:val="NoSpacing"/>
+        <w:pStyle w:val="SemEspaamento"/>
         <w:jc w:val="both"/>
         <w:rPr>
           <w:rFonts w:ascii="Arial" w:hAnsi="Arial" w:cs="Arial"/>
@@ -7129,7 +9282,7 @@
     </w:p>
     <w:p>
       <w:pPr>
-        <w:pStyle w:val="NoSpacing"/>
+        <w:pStyle w:val="SemEspaamento"/>
         <w:jc w:val="both"/>
         <w:rPr>
           <w:rFonts w:ascii="Arial" w:hAnsi="Arial" w:cs="Arial"/>
@@ -7150,7 +9303,7 @@
     </w:p>
     <w:p>
       <w:pPr>
-        <w:pStyle w:val="NoSpacing"/>
+        <w:pStyle w:val="SemEspaamento"/>
         <w:jc w:val="both"/>
         <w:rPr>
           <w:rFonts w:ascii="Arial" w:hAnsi="Arial" w:cs="Arial"/>
@@ -7186,7 +9339,7 @@
     </w:p>
     <w:p>
       <w:pPr>
-        <w:pStyle w:val="NoSpacing"/>
+        <w:pStyle w:val="SemEspaamento"/>
         <w:jc w:val="both"/>
         <w:rPr>
           <w:rFonts w:ascii="Arial" w:hAnsi="Arial" w:cs="Arial"/>
@@ -7197,7 +9350,7 @@
     </w:p>
     <w:p>
       <w:pPr>
-        <w:pStyle w:val="NoSpacing"/>
+        <w:pStyle w:val="SemEspaamento"/>
         <w:jc w:val="both"/>
         <w:rPr>
           <w:rFonts w:ascii="Arial" w:hAnsi="Arial" w:cs="Arial"/>
@@ -7218,7 +9371,7 @@
     </w:p>
     <w:p>
       <w:pPr>
-        <w:pStyle w:val="NoSpacing"/>
+        <w:pStyle w:val="SemEspaamento"/>
         <w:jc w:val="both"/>
         <w:rPr>
           <w:rFonts w:ascii="Arial" w:hAnsi="Arial" w:cs="Arial"/>
@@ -7270,7 +9423,7 @@
     </w:p>
     <w:p>
       <w:pPr>
-        <w:pStyle w:val="NoSpacing"/>
+        <w:pStyle w:val="SemEspaamento"/>
         <w:jc w:val="both"/>
         <w:rPr>
           <w:rFonts w:ascii="Arial" w:hAnsi="Arial" w:cs="Arial"/>
@@ -7281,7 +9434,7 @@
     </w:p>
     <w:p>
       <w:pPr>
-        <w:pStyle w:val="NoSpacing"/>
+        <w:pStyle w:val="SemEspaamento"/>
         <w:jc w:val="both"/>
         <w:rPr>
           <w:rFonts w:ascii="Arial" w:hAnsi="Arial" w:cs="Arial"/>
@@ -7333,7 +9486,7 @@
     </w:p>
     <w:p>
       <w:pPr>
-        <w:pStyle w:val="NoSpacing"/>
+        <w:pStyle w:val="SemEspaamento"/>
         <w:jc w:val="both"/>
         <w:rPr>
           <w:rFonts w:ascii="Arial" w:hAnsi="Arial" w:cs="Arial"/>
@@ -7344,7 +9497,7 @@
     </w:p>
     <w:p>
       <w:pPr>
-        <w:pStyle w:val="NoSpacing"/>
+        <w:pStyle w:val="SemEspaamento"/>
         <w:jc w:val="both"/>
         <w:rPr>
           <w:rFonts w:ascii="Arial" w:hAnsi="Arial" w:cs="Arial"/>
@@ -7365,7 +9518,7 @@
     </w:p>
     <w:p>
       <w:pPr>
-        <w:pStyle w:val="NoSpacing"/>
+        <w:pStyle w:val="SemEspaamento"/>
         <w:jc w:val="both"/>
         <w:rPr>
           <w:rFonts w:ascii="Arial" w:hAnsi="Arial" w:cs="Arial"/>
@@ -7401,7 +9554,7 @@
     </w:p>
     <w:p>
       <w:pPr>
-        <w:pStyle w:val="NoSpacing"/>
+        <w:pStyle w:val="SemEspaamento"/>
         <w:jc w:val="both"/>
         <w:rPr>
           <w:rFonts w:ascii="Arial" w:hAnsi="Arial" w:cs="Arial"/>
@@ -7412,7 +9565,7 @@
     </w:p>
     <w:p>
       <w:pPr>
-        <w:pStyle w:val="NoSpacing"/>
+        <w:pStyle w:val="SemEspaamento"/>
         <w:jc w:val="both"/>
         <w:rPr>
           <w:rFonts w:ascii="Arial" w:hAnsi="Arial" w:cs="Arial"/>
@@ -7423,7 +9576,7 @@
     </w:p>
     <w:p>
       <w:pPr>
-        <w:pStyle w:val="NoSpacing"/>
+        <w:pStyle w:val="SemEspaamento"/>
         <w:jc w:val="both"/>
         <w:rPr>
           <w:rFonts w:ascii="Arial" w:hAnsi="Arial" w:cs="Arial"/>
@@ -7545,7 +9698,7 @@
     </w:p>
     <w:p>
       <w:pPr>
-        <w:pStyle w:val="NoSpacing"/>
+        <w:pStyle w:val="SemEspaamento"/>
         <w:jc w:val="both"/>
         <w:rPr>
           <w:rFonts w:ascii="Arial" w:hAnsi="Arial" w:cs="Arial"/>
@@ -7556,7 +9709,7 @@
     </w:p>
     <w:p>
       <w:pPr>
-        <w:pStyle w:val="NoSpacing"/>
+        <w:pStyle w:val="SemEspaamento"/>
         <w:jc w:val="both"/>
         <w:rPr>
           <w:rFonts w:ascii="Arial" w:hAnsi="Arial" w:cs="Arial"/>
@@ -7727,7 +9880,7 @@
     </w:p>
     <w:p>
       <w:pPr>
-        <w:pStyle w:val="NoSpacing"/>
+        <w:pStyle w:val="SemEspaamento"/>
         <w:jc w:val="both"/>
         <w:rPr>
           <w:rFonts w:ascii="Arial" w:hAnsi="Arial" w:cs="Arial"/>
@@ -7738,7 +9891,7 @@
     </w:p>
     <w:p>
       <w:pPr>
-        <w:pStyle w:val="NoSpacing"/>
+        <w:pStyle w:val="SemEspaamento"/>
         <w:jc w:val="both"/>
         <w:rPr>
           <w:rFonts w:ascii="Arial" w:hAnsi="Arial" w:cs="Arial"/>
@@ -7848,6 +10001,7 @@
           <w:rFonts w:cs="Arial"/>
           <w:szCs w:val="24"/>
         </w:rPr>
+        <w:lastRenderedPageBreak/>
         <w:t>IBICT. INSTITUTO BRASILEIRO DE INFORMAÇÃO EM CIÊNCIA E TECNOLOGIA</w:t>
       </w:r>
       <w:r>
@@ -8201,7 +10355,7 @@
       </w:r>
     </w:p>
     <w:sectPr>
-      <w:headerReference w:type="default" r:id="rId10"/>
+      <w:headerReference w:type="default" r:id="rId11"/>
       <w:footnotePr>
         <w:pos w:val="beneathText"/>
       </w:footnotePr>
@@ -8272,13 +10426,13 @@
 <w:hdr xmlns:wpc="http://schemas.microsoft.com/office/word/2010/wordprocessingCanvas" xmlns:cx="http://schemas.microsoft.com/office/drawing/2014/chartex" xmlns:cx1="http://schemas.microsoft.com/office/drawing/2015/9/8/chartex" xmlns:cx2="http://schemas.microsoft.com/office/drawing/2015/10/21/chartex" xmlns:cx3="http://schemas.microsoft.com/office/drawing/2016/5/9/chartex" xmlns:cx4="http://schemas.microsoft.com/office/drawing/2016/5/10/chartex" xmlns:cx5="http://schemas.microsoft.com/office/drawing/2016/5/11/chartex" xmlns:cx6="http://schemas.microsoft.com/office/drawing/2016/5/12/chartex" xmlns:cx7="http://schemas.microsoft.com/office/drawing/2016/5/13/chartex" xmlns:cx8="http://schemas.microsoft.com/office/drawing/2016/5/14/chartex" xmlns:mc="http://schemas.openxmlformats.org/markup-compatibility/2006" xmlns:aink="http://schemas.microsoft.com/office/drawing/2016/ink" xmlns:am3d="http://schemas.microsoft.com/office/drawing/2017/model3d" xmlns:o="urn:schemas-microsoft-com:office:office" xmlns:oel="http://schemas.microsoft.com/office/2019/extlst" xmlns:r="http://schemas.openxmlformats.org/officeDocument/2006/relationships" xmlns:m="http://schemas.openxmlformats.org/officeDocument/2006/math" xmlns:v="urn:schemas-microsoft-com:vml" xmlns:wp14="http://schemas.microsoft.com/office/word/2010/wordprocessingDrawing" xmlns:wp="http://schemas.openxmlformats.org/drawingml/2006/wordprocessingDrawing" xmlns:w10="urn:schemas-microsoft-com:office:word" xmlns:w="http://schemas.openxmlformats.org/wordprocessingml/2006/main" xmlns:w14="http://schemas.microsoft.com/office/word/2010/wordml" xmlns:w15="http://schemas.microsoft.com/office/word/2012/wordml" xmlns:w16cex="http://schemas.microsoft.com/office/word/2018/wordml/cex" xmlns:w16cid="http://schemas.microsoft.com/office/word/2016/wordml/cid" xmlns:w16="http://schemas.microsoft.com/office/word/2018/wordml" xmlns:w16sdtdh="http://schemas.microsoft.com/office/word/2020/wordml/sdtdatahash" xmlns:w16se="http://schemas.microsoft.com/office/word/2015/wordml/symex" xmlns:wpg="http://schemas.microsoft.com/office/word/2010/wordprocessingGroup" xmlns:wpi="http://schemas.microsoft.com/office/word/2010/wordprocessingInk" xmlns:wne="http://schemas.microsoft.com/office/word/2006/wordml" xmlns:wps="http://schemas.microsoft.com/office/word/2010/wordprocessingShape" mc:Ignorable="w14 w15 w16se w16cid w16 w16cex w16sdtdh wp14">
   <w:p>
     <w:pPr>
-      <w:pStyle w:val="Header"/>
+      <w:pStyle w:val="Cabealho"/>
       <w:jc w:val="right"/>
     </w:pPr>
   </w:p>
   <w:p>
     <w:pPr>
-      <w:pStyle w:val="Header"/>
+      <w:pStyle w:val="Cabealho"/>
     </w:pPr>
   </w:p>
 </w:hdr>
@@ -8288,7 +10442,7 @@
 <w:hdr xmlns:wpc="http://schemas.microsoft.com/office/word/2010/wordprocessingCanvas" xmlns:cx="http://schemas.microsoft.com/office/drawing/2014/chartex" xmlns:cx1="http://schemas.microsoft.com/office/drawing/2015/9/8/chartex" xmlns:cx2="http://schemas.microsoft.com/office/drawing/2015/10/21/chartex" xmlns:cx3="http://schemas.microsoft.com/office/drawing/2016/5/9/chartex" xmlns:cx4="http://schemas.microsoft.com/office/drawing/2016/5/10/chartex" xmlns:cx5="http://schemas.microsoft.com/office/drawing/2016/5/11/chartex" xmlns:cx6="http://schemas.microsoft.com/office/drawing/2016/5/12/chartex" xmlns:cx7="http://schemas.microsoft.com/office/drawing/2016/5/13/chartex" xmlns:cx8="http://schemas.microsoft.com/office/drawing/2016/5/14/chartex" xmlns:mc="http://schemas.openxmlformats.org/markup-compatibility/2006" xmlns:aink="http://schemas.microsoft.com/office/drawing/2016/ink" xmlns:am3d="http://schemas.microsoft.com/office/drawing/2017/model3d" xmlns:o="urn:schemas-microsoft-com:office:office" xmlns:oel="http://schemas.microsoft.com/office/2019/extlst" xmlns:r="http://schemas.openxmlformats.org/officeDocument/2006/relationships" xmlns:m="http://schemas.openxmlformats.org/officeDocument/2006/math" xmlns:v="urn:schemas-microsoft-com:vml" xmlns:wp14="http://schemas.microsoft.com/office/word/2010/wordprocessingDrawing" xmlns:wp="http://schemas.openxmlformats.org/drawingml/2006/wordprocessingDrawing" xmlns:w10="urn:schemas-microsoft-com:office:word" xmlns:w="http://schemas.openxmlformats.org/wordprocessingml/2006/main" xmlns:w14="http://schemas.microsoft.com/office/word/2010/wordml" xmlns:w15="http://schemas.microsoft.com/office/word/2012/wordml" xmlns:w16cex="http://schemas.microsoft.com/office/word/2018/wordml/cex" xmlns:w16cid="http://schemas.microsoft.com/office/word/2016/wordml/cid" xmlns:w16="http://schemas.microsoft.com/office/word/2018/wordml" xmlns:w16sdtdh="http://schemas.microsoft.com/office/word/2020/wordml/sdtdatahash" xmlns:w16se="http://schemas.microsoft.com/office/word/2015/wordml/symex" xmlns:wpg="http://schemas.microsoft.com/office/word/2010/wordprocessingGroup" xmlns:wpi="http://schemas.microsoft.com/office/word/2010/wordprocessingInk" xmlns:wne="http://schemas.microsoft.com/office/word/2006/wordml" xmlns:wps="http://schemas.microsoft.com/office/word/2010/wordprocessingShape" mc:Ignorable="w14 w15 w16se w16cid w16 w16cex w16sdtdh wp14">
   <w:p>
     <w:pPr>
-      <w:pStyle w:val="Header"/>
+      <w:pStyle w:val="Cabealho"/>
       <w:jc w:val="right"/>
     </w:pPr>
     <w:r>
@@ -8312,7 +10466,7 @@
   </w:p>
   <w:p>
     <w:pPr>
-      <w:pStyle w:val="Header"/>
+      <w:pStyle w:val="Cabealho"/>
     </w:pPr>
   </w:p>
 </w:hdr>
@@ -8467,7 +10621,7 @@
     <w:lvl w:ilvl="0">
       <w:start w:val="1"/>
       <w:numFmt w:val="decimal"/>
-      <w:pStyle w:val="Heading2"/>
+      <w:pStyle w:val="Ttulo2"/>
       <w:lvlText w:val="%1 "/>
       <w:lvlJc w:val="left"/>
       <w:pPr>
@@ -9740,7 +11894,7 @@
       <w:lang w:eastAsia="ar-SA"/>
     </w:rPr>
   </w:style>
-  <w:style w:type="paragraph" w:styleId="Heading1">
+  <w:style w:type="paragraph" w:styleId="Ttulo1">
     <w:name w:val="heading 1"/>
     <w:basedOn w:val="Normal"/>
     <w:next w:val="Normal"/>
@@ -9759,7 +11913,7 @@
       <w:szCs w:val="28"/>
     </w:rPr>
   </w:style>
-  <w:style w:type="paragraph" w:styleId="Heading2">
+  <w:style w:type="paragraph" w:styleId="Ttulo2">
     <w:name w:val="heading 2"/>
     <w:next w:val="Normal"/>
     <w:qFormat/>
@@ -9784,7 +11938,7 @@
       <w:lang w:eastAsia="ar-SA"/>
     </w:rPr>
   </w:style>
-  <w:style w:type="paragraph" w:styleId="Heading3">
+  <w:style w:type="paragraph" w:styleId="Ttulo3">
     <w:name w:val="heading 3"/>
     <w:next w:val="Normal"/>
     <w:qFormat/>
@@ -9803,10 +11957,10 @@
       <w:lang w:eastAsia="ar-SA"/>
     </w:rPr>
   </w:style>
-  <w:style w:type="paragraph" w:styleId="Heading5">
+  <w:style w:type="paragraph" w:styleId="Ttulo5">
     <w:name w:val="heading 5"/>
     <w:basedOn w:val="Normal"/>
-    <w:next w:val="BodyText"/>
+    <w:next w:val="Corpodetexto"/>
     <w:qFormat/>
     <w:pPr>
       <w:spacing w:before="280" w:after="280"/>
@@ -9819,13 +11973,13 @@
       <w:sz w:val="20"/>
     </w:rPr>
   </w:style>
-  <w:style w:type="character" w:default="1" w:styleId="DefaultParagraphFont">
+  <w:style w:type="character" w:default="1" w:styleId="Fontepargpadro">
     <w:name w:val="Default Paragraph Font"/>
     <w:uiPriority w:val="1"/>
     <w:semiHidden/>
     <w:unhideWhenUsed/>
   </w:style>
-  <w:style w:type="table" w:default="1" w:styleId="TableNormal">
+  <w:style w:type="table" w:default="1" w:styleId="Tabelanormal">
     <w:name w:val="Normal Table"/>
     <w:uiPriority w:val="99"/>
     <w:semiHidden/>
@@ -9840,7 +11994,7 @@
       </w:tblCellMar>
     </w:tblPr>
   </w:style>
-  <w:style w:type="numbering" w:default="1" w:styleId="NoList">
+  <w:style w:type="numbering" w:default="1" w:styleId="Semlista">
     <w:name w:val="No List"/>
     <w:uiPriority w:val="99"/>
     <w:semiHidden/>
@@ -9991,7 +12145,7 @@
   <w:style w:type="paragraph" w:customStyle="1" w:styleId="Heading">
     <w:name w:val="Heading"/>
     <w:basedOn w:val="Normal"/>
-    <w:next w:val="BodyText"/>
+    <w:next w:val="Corpodetexto"/>
     <w:pPr>
       <w:keepNext/>
       <w:spacing w:before="240" w:after="120"/>
@@ -10002,7 +12156,7 @@
       <w:szCs w:val="28"/>
     </w:rPr>
   </w:style>
-  <w:style w:type="paragraph" w:styleId="BodyText">
+  <w:style w:type="paragraph" w:styleId="Corpodetexto">
     <w:name w:val="Body Text"/>
     <w:basedOn w:val="Normal"/>
     <w:semiHidden/>
@@ -10016,9 +12170,9 @@
       <w:szCs w:val="27"/>
     </w:rPr>
   </w:style>
-  <w:style w:type="paragraph" w:styleId="List">
+  <w:style w:type="paragraph" w:styleId="Lista">
     <w:name w:val="List"/>
-    <w:basedOn w:val="BodyText"/>
+    <w:basedOn w:val="Corpodetexto"/>
     <w:semiHidden/>
     <w:rPr>
       <w:rFonts w:ascii="Lucida Sans" w:hAnsi="Lucida Sans"/>
@@ -10062,7 +12216,7 @@
       <w:lang w:eastAsia="ar-SA"/>
     </w:rPr>
   </w:style>
-  <w:style w:type="paragraph" w:styleId="TOC1">
+  <w:style w:type="paragraph" w:styleId="Sumrio1">
     <w:name w:val="toc 1"/>
     <w:next w:val="Normal"/>
     <w:semiHidden/>
@@ -10078,7 +12232,7 @@
       <w:lang w:eastAsia="ar-SA"/>
     </w:rPr>
   </w:style>
-  <w:style w:type="paragraph" w:styleId="TOC2">
+  <w:style w:type="paragraph" w:styleId="Sumrio2">
     <w:name w:val="toc 2"/>
     <w:basedOn w:val="Index"/>
     <w:semiHidden/>
@@ -10086,7 +12240,7 @@
       <w:ind w:left="283"/>
     </w:pPr>
   </w:style>
-  <w:style w:type="paragraph" w:styleId="TOC3">
+  <w:style w:type="paragraph" w:styleId="Sumrio3">
     <w:name w:val="toc 3"/>
     <w:basedOn w:val="Index"/>
     <w:semiHidden/>
@@ -10094,7 +12248,7 @@
       <w:ind w:left="566"/>
     </w:pPr>
   </w:style>
-  <w:style w:type="paragraph" w:styleId="TOC4">
+  <w:style w:type="paragraph" w:styleId="Sumrio4">
     <w:name w:val="toc 4"/>
     <w:basedOn w:val="Index"/>
     <w:semiHidden/>
@@ -10102,7 +12256,7 @@
       <w:ind w:left="849"/>
     </w:pPr>
   </w:style>
-  <w:style w:type="paragraph" w:styleId="TOC5">
+  <w:style w:type="paragraph" w:styleId="Sumrio5">
     <w:name w:val="toc 5"/>
     <w:basedOn w:val="Index"/>
     <w:semiHidden/>
@@ -10110,7 +12264,7 @@
       <w:ind w:left="1132"/>
     </w:pPr>
   </w:style>
-  <w:style w:type="paragraph" w:styleId="TOC6">
+  <w:style w:type="paragraph" w:styleId="Sumrio6">
     <w:name w:val="toc 6"/>
     <w:basedOn w:val="Index"/>
     <w:semiHidden/>
@@ -10118,7 +12272,7 @@
       <w:ind w:left="1415"/>
     </w:pPr>
   </w:style>
-  <w:style w:type="paragraph" w:styleId="TOC7">
+  <w:style w:type="paragraph" w:styleId="Sumrio7">
     <w:name w:val="toc 7"/>
     <w:basedOn w:val="Index"/>
     <w:semiHidden/>
@@ -10126,7 +12280,7 @@
       <w:ind w:left="1698"/>
     </w:pPr>
   </w:style>
-  <w:style w:type="paragraph" w:styleId="TOC8">
+  <w:style w:type="paragraph" w:styleId="Sumrio8">
     <w:name w:val="toc 8"/>
     <w:basedOn w:val="Index"/>
     <w:semiHidden/>
@@ -10134,7 +12288,7 @@
       <w:ind w:left="1981"/>
     </w:pPr>
   </w:style>
-  <w:style w:type="paragraph" w:styleId="TOC9">
+  <w:style w:type="paragraph" w:styleId="Sumrio9">
     <w:name w:val="toc 9"/>
     <w:basedOn w:val="Index"/>
     <w:semiHidden/>
@@ -10142,7 +12296,7 @@
       <w:ind w:left="2264"/>
     </w:pPr>
   </w:style>
-  <w:style w:type="paragraph" w:styleId="Footer">
+  <w:style w:type="paragraph" w:styleId="Rodap">
     <w:name w:val="footer"/>
     <w:basedOn w:val="Normal"/>
     <w:semiHidden/>
@@ -10181,7 +12335,7 @@
   </w:style>
   <w:style w:type="paragraph" w:customStyle="1" w:styleId="Capa">
     <w:name w:val="Capa"/>
-    <w:basedOn w:val="Footer"/>
+    <w:basedOn w:val="Rodap"/>
     <w:pPr>
       <w:jc w:val="right"/>
     </w:pPr>
@@ -10209,7 +12363,7 @@
   </w:style>
   <w:style w:type="paragraph" w:customStyle="1" w:styleId="Framecontents">
     <w:name w:val="Frame contents"/>
-    <w:basedOn w:val="BodyText"/>
+    <w:basedOn w:val="Corpodetexto"/>
   </w:style>
   <w:style w:type="paragraph" w:customStyle="1" w:styleId="NormalSimples">
     <w:name w:val="NormalSimples"/>
@@ -10662,7 +12816,7 @@
       <w:lang w:eastAsia="ar-SA"/>
     </w:rPr>
   </w:style>
-  <w:style w:type="paragraph" w:styleId="Header">
+  <w:style w:type="paragraph" w:styleId="Cabealho">
     <w:name w:val="header"/>
     <w:basedOn w:val="Normal"/>
     <w:uiPriority w:val="99"/>
@@ -10682,7 +12836,7 @@
   </w:style>
   <w:style w:type="paragraph" w:customStyle="1" w:styleId="TabeladeGrade31">
     <w:name w:val="Tabela de Grade 31"/>
-    <w:basedOn w:val="Heading1"/>
+    <w:basedOn w:val="Ttulo1"/>
     <w:next w:val="Normal"/>
     <w:uiPriority w:val="39"/>
     <w:semiHidden/>
@@ -10712,10 +12866,10 @@
       <w:lang w:eastAsia="ar-SA"/>
     </w:rPr>
   </w:style>
-  <w:style w:type="paragraph" w:styleId="BalloonText">
+  <w:style w:type="paragraph" w:styleId="Textodebalo">
     <w:name w:val="Balloon Text"/>
     <w:basedOn w:val="Normal"/>
-    <w:link w:val="BalloonTextChar"/>
+    <w:link w:val="TextodebaloChar"/>
     <w:uiPriority w:val="99"/>
     <w:semiHidden/>
     <w:unhideWhenUsed/>
@@ -10729,9 +12883,9 @@
       <w:szCs w:val="16"/>
     </w:rPr>
   </w:style>
-  <w:style w:type="character" w:customStyle="1" w:styleId="BalloonTextChar">
-    <w:name w:val="Balloon Text Char"/>
-    <w:link w:val="BalloonText"/>
+  <w:style w:type="character" w:customStyle="1" w:styleId="TextodebaloChar">
+    <w:name w:val="Texto de balão Char"/>
+    <w:link w:val="Textodebalo"/>
     <w:uiPriority w:val="99"/>
     <w:semiHidden/>
     <w:rsid w:val="00794773"/>
@@ -10742,7 +12896,7 @@
       <w:lang w:eastAsia="ar-SA"/>
     </w:rPr>
   </w:style>
-  <w:style w:type="character" w:styleId="CommentReference">
+  <w:style w:type="character" w:styleId="Refdecomentrio">
     <w:name w:val="annotation reference"/>
     <w:uiPriority w:val="99"/>
     <w:semiHidden/>
@@ -10753,10 +12907,10 @@
       <w:szCs w:val="16"/>
     </w:rPr>
   </w:style>
-  <w:style w:type="paragraph" w:styleId="CommentText">
+  <w:style w:type="paragraph" w:styleId="Textodecomentrio">
     <w:name w:val="annotation text"/>
     <w:basedOn w:val="Normal"/>
-    <w:link w:val="CommentTextChar"/>
+    <w:link w:val="TextodecomentrioChar"/>
     <w:uiPriority w:val="99"/>
     <w:unhideWhenUsed/>
     <w:rsid w:val="00675635"/>
@@ -10764,9 +12918,9 @@
       <w:sz w:val="20"/>
     </w:rPr>
   </w:style>
-  <w:style w:type="character" w:customStyle="1" w:styleId="CommentTextChar">
-    <w:name w:val="Comment Text Char"/>
-    <w:link w:val="CommentText"/>
+  <w:style w:type="character" w:customStyle="1" w:styleId="TextodecomentrioChar">
+    <w:name w:val="Texto de comentário Char"/>
+    <w:link w:val="Textodecomentrio"/>
     <w:uiPriority w:val="99"/>
     <w:rsid w:val="00675635"/>
     <w:rPr>
@@ -10774,11 +12928,11 @@
       <w:lang w:eastAsia="ar-SA"/>
     </w:rPr>
   </w:style>
-  <w:style w:type="paragraph" w:styleId="CommentSubject">
+  <w:style w:type="paragraph" w:styleId="Assuntodocomentrio">
     <w:name w:val="annotation subject"/>
-    <w:basedOn w:val="CommentText"/>
-    <w:next w:val="CommentText"/>
-    <w:link w:val="CommentSubjectChar"/>
+    <w:basedOn w:val="Textodecomentrio"/>
+    <w:next w:val="Textodecomentrio"/>
+    <w:link w:val="AssuntodocomentrioChar"/>
     <w:uiPriority w:val="99"/>
     <w:semiHidden/>
     <w:unhideWhenUsed/>
@@ -10788,9 +12942,9 @@
       <w:bCs/>
     </w:rPr>
   </w:style>
-  <w:style w:type="character" w:customStyle="1" w:styleId="CommentSubjectChar">
-    <w:name w:val="Comment Subject Char"/>
-    <w:link w:val="CommentSubject"/>
+  <w:style w:type="character" w:customStyle="1" w:styleId="AssuntodocomentrioChar">
+    <w:name w:val="Assunto do comentário Char"/>
+    <w:link w:val="Assuntodocomentrio"/>
     <w:uiPriority w:val="99"/>
     <w:semiHidden/>
     <w:rsid w:val="00675635"/>
@@ -10801,9 +12955,9 @@
       <w:lang w:eastAsia="ar-SA"/>
     </w:rPr>
   </w:style>
-  <w:style w:type="table" w:styleId="TableGrid">
+  <w:style w:type="table" w:styleId="Tabelacomgrade">
     <w:name w:val="Table Grid"/>
-    <w:basedOn w:val="TableNormal"/>
+    <w:basedOn w:val="Tabelanormal"/>
     <w:uiPriority w:val="59"/>
     <w:rsid w:val="00060B2E"/>
     <w:tblPr>
@@ -10913,7 +13067,7 @@
       <w:lang w:eastAsia="en-US"/>
     </w:rPr>
   </w:style>
-  <w:style w:type="paragraph" w:styleId="Caption">
+  <w:style w:type="paragraph" w:styleId="Legenda">
     <w:name w:val="caption"/>
     <w:basedOn w:val="Normal"/>
     <w:next w:val="Normal"/>
@@ -10937,7 +13091,7 @@
       <w:lang w:eastAsia="en-US"/>
     </w:rPr>
   </w:style>
-  <w:style w:type="paragraph" w:styleId="ListParagraph">
+  <w:style w:type="paragraph" w:styleId="PargrafodaLista">
     <w:name w:val="List Paragraph"/>
     <w:basedOn w:val="Normal"/>
     <w:uiPriority w:val="34"/>
@@ -10957,7 +13111,7 @@
       <w:lang w:eastAsia="en-US"/>
     </w:rPr>
   </w:style>
-  <w:style w:type="paragraph" w:styleId="NoSpacing">
+  <w:style w:type="paragraph" w:styleId="SemEspaamento">
     <w:name w:val="No Spacing"/>
     <w:uiPriority w:val="1"/>
     <w:qFormat/>
@@ -10971,12 +13125,12 @@
   </w:style>
   <w:style w:type="character" w:customStyle="1" w:styleId="apple-converted-space">
     <w:name w:val="apple-converted-space"/>
-    <w:basedOn w:val="DefaultParagraphFont"/>
+    <w:basedOn w:val="Fontepargpadro"/>
     <w:rsid w:val="00731ED8"/>
   </w:style>
-  <w:style w:type="character" w:styleId="Strong">
+  <w:style w:type="character" w:styleId="Forte">
     <w:name w:val="Strong"/>
-    <w:basedOn w:val="DefaultParagraphFont"/>
+    <w:basedOn w:val="Fontepargpadro"/>
     <w:uiPriority w:val="22"/>
     <w:qFormat/>
     <w:rsid w:val="00731ED8"/>
@@ -10985,9 +13139,9 @@
       <w:bCs/>
     </w:rPr>
   </w:style>
-  <w:style w:type="character" w:styleId="PlaceholderText">
+  <w:style w:type="character" w:styleId="TextodoEspaoReservado">
     <w:name w:val="Placeholder Text"/>
-    <w:basedOn w:val="DefaultParagraphFont"/>
+    <w:basedOn w:val="Fontepargpadro"/>
     <w:uiPriority w:val="99"/>
     <w:semiHidden/>
     <w:rsid w:val="00325835"/>
@@ -11012,10 +13166,10 @@
       <w:lang w:eastAsia="pt-BR"/>
     </w:rPr>
   </w:style>
-  <w:style w:type="paragraph" w:styleId="FootnoteText">
+  <w:style w:type="paragraph" w:styleId="Textodenotaderodap">
     <w:name w:val="footnote text"/>
     <w:basedOn w:val="Normal"/>
-    <w:link w:val="FootnoteTextChar"/>
+    <w:link w:val="TextodenotaderodapChar"/>
     <w:uiPriority w:val="99"/>
     <w:semiHidden/>
     <w:unhideWhenUsed/>
@@ -11027,10 +13181,10 @@
       <w:sz w:val="20"/>
     </w:rPr>
   </w:style>
-  <w:style w:type="character" w:customStyle="1" w:styleId="FootnoteTextChar">
-    <w:name w:val="Footnote Text Char"/>
-    <w:basedOn w:val="DefaultParagraphFont"/>
-    <w:link w:val="FootnoteText"/>
+  <w:style w:type="character" w:customStyle="1" w:styleId="TextodenotaderodapChar">
+    <w:name w:val="Texto de nota de rodapé Char"/>
+    <w:basedOn w:val="Fontepargpadro"/>
+    <w:link w:val="Textodenotaderodap"/>
     <w:uiPriority w:val="99"/>
     <w:semiHidden/>
     <w:rsid w:val="00586740"/>
@@ -11039,9 +13193,9 @@
       <w:lang w:eastAsia="ar-SA"/>
     </w:rPr>
   </w:style>
-  <w:style w:type="character" w:styleId="FootnoteReference">
+  <w:style w:type="character" w:styleId="Refdenotaderodap">
     <w:name w:val="footnote reference"/>
-    <w:basedOn w:val="DefaultParagraphFont"/>
+    <w:basedOn w:val="Fontepargpadro"/>
     <w:uiPriority w:val="99"/>
     <w:semiHidden/>
     <w:unhideWhenUsed/>
@@ -11052,8 +13206,8 @@
   </w:style>
   <w:style w:type="table" w:customStyle="1" w:styleId="Tabelacomgrade1">
     <w:name w:val="Tabela com grade1"/>
-    <w:basedOn w:val="TableNormal"/>
-    <w:next w:val="TableGrid"/>
+    <w:basedOn w:val="Tabelanormal"/>
+    <w:next w:val="Tabelacomgrade"/>
     <w:uiPriority w:val="39"/>
     <w:rsid w:val="001F77AA"/>
     <w:rPr>

</xml_diff>